<commit_message>
Notes added to report ( literature review )
</commit_message>
<xml_diff>
--- a/Documents/Documentation/Report.docx
+++ b/Documents/Documentation/Report.docx
@@ -7,12 +7,8 @@
       <w:pPr>
         <w:jc w:val="center"/>
         <w:sectPr>
-          <w:headerReference w:type="even" r:id="rId9"/>
-          <w:headerReference w:type="default" r:id="rId10"/>
-          <w:footerReference w:type="even" r:id="rId11"/>
-          <w:footerReference w:type="default" r:id="rId12"/>
-          <w:headerReference w:type="first" r:id="rId13"/>
-          <w:footerReference w:type="first" r:id="rId14"/>
+          <w:footerReference w:type="default" r:id="rId9"/>
+          <w:footerReference w:type="first" r:id="rId10"/>
           <w:pgSz w:w="11906" w:h="16838"/>
           <w:pgMar w:top="1440" w:right="1440" w:bottom="1440" w:left="1440" w:header="708" w:footer="708" w:gutter="0"/>
           <w:cols w:space="708"/>
@@ -364,7 +360,7 @@
                     <pic:cNvPicPr/>
                   </pic:nvPicPr>
                   <pic:blipFill>
-                    <a:blip r:embed="rId15" cstate="print">
+                    <a:blip r:embed="rId11" cstate="print">
                       <a:extLst>
                         <a:ext uri="{28A0092B-C50C-407E-A947-70E740481C1C}">
                           <a14:useLocalDpi xmlns:a14="http://schemas.microsoft.com/office/drawing/2010/main" val="0"/>
@@ -1695,33 +1691,17 @@
       <w:bookmarkEnd w:id="3"/>
     </w:p>
     <w:p>
-      <w:r>
-        <w:fldChar w:fldCharType="begin"/>
-      </w:r>
-      <w:r>
-        <w:instrText xml:space="preserve"> TOC \h \z \c "Figure" </w:instrText>
-      </w:r>
-      <w:r>
-        <w:fldChar w:fldCharType="separate"/>
-      </w:r>
-      <w:r>
-        <w:rPr>
-          <w:b/>
-          <w:bCs/>
-          <w:noProof/>
-          <w:lang w:val="en-US"/>
-        </w:rPr>
-        <w:t>No table of figures entries found.</w:t>
-      </w:r>
-      <w:r>
-        <w:rPr>
-          <w:b/>
-          <w:bCs/>
-          <w:noProof/>
-          <w:lang w:val="en-US"/>
-        </w:rPr>
-        <w:fldChar w:fldCharType="end"/>
-      </w:r>
+      <w:fldSimple w:instr=" TOC \h \z \c &quot;Figure&quot; ">
+        <w:r>
+          <w:rPr>
+            <w:b/>
+            <w:bCs/>
+            <w:noProof/>
+            <w:lang w:val="en-US"/>
+          </w:rPr>
+          <w:t>No table of figures entries found.</w:t>
+        </w:r>
+      </w:fldSimple>
       <w:r>
         <w:br w:type="page"/>
       </w:r>
@@ -1755,6 +1735,76 @@
     </w:p>
     <w:p>
       <w:pPr>
+        <w:pStyle w:val="Heading1"/>
+      </w:pPr>
+      <w:r>
+        <w:t>Each chapter should have an intro, what it contains</w:t>
+      </w:r>
+    </w:p>
+    <w:p>
+      <w:pPr>
+        <w:pStyle w:val="Heading1"/>
+      </w:pPr>
+      <w:r>
+        <w:t>Game engines</w:t>
+      </w:r>
+    </w:p>
+    <w:p>
+      <w:pPr>
+        <w:pStyle w:val="Heading1"/>
+      </w:pPr>
+      <w:r>
+        <w:t>VR</w:t>
+      </w:r>
+    </w:p>
+    <w:p>
+      <w:pPr>
+        <w:pStyle w:val="Heading1"/>
+      </w:pPr>
+      <w:r>
+        <w:t>Web tech, frontend and backend</w:t>
+      </w:r>
+    </w:p>
+    <w:p>
+      <w:pPr>
+        <w:pStyle w:val="Heading1"/>
+        <w:numPr>
+          <w:ilvl w:val="0"/>
+          <w:numId w:val="23"/>
+        </w:numPr>
+      </w:pPr>
+      <w:r>
+        <w:t>Why using Django rather than flask</w:t>
+      </w:r>
+    </w:p>
+    <w:p>
+      <w:pPr>
+        <w:pStyle w:val="Heading1"/>
+        <w:ind w:left="360"/>
+      </w:pPr>
+      <w:r>
+        <w:t>Oculus integrations vs XR</w:t>
+      </w:r>
+    </w:p>
+    <w:p>
+      <w:pPr>
+        <w:pStyle w:val="Heading1"/>
+        <w:ind w:left="360"/>
+      </w:pPr>
+      <w:r>
+        <w:t xml:space="preserve">Rest </w:t>
+      </w:r>
+      <w:proofErr w:type="spellStart"/>
+      <w:r>
+        <w:t>api</w:t>
+      </w:r>
+      <w:proofErr w:type="spellEnd"/>
+      <w:r>
+        <w:t xml:space="preserve"> Django has these capabilities </w:t>
+      </w:r>
+    </w:p>
+    <w:p>
+      <w:pPr>
         <w:pStyle w:val="Heading2"/>
       </w:pPr>
       <w:r>
@@ -1776,10 +1826,12 @@
         </w:rPr>
         <w:t xml:space="preserve">Sherman, </w:t>
       </w:r>
-      <w:hyperlink r:id="rId16" w:history="1">
+      <w:hyperlink r:id="rId12" w:history="1">
+        <w:proofErr w:type="spellStart"/>
         <w:r>
           <w:t>B.Craig</w:t>
         </w:r>
+        <w:proofErr w:type="spellEnd"/>
       </w:hyperlink>
       <w:r>
         <w:t>, 2003</w:t>
@@ -1810,16 +1862,7 @@
         <w:t xml:space="preserve"> </w:t>
       </w:r>
       <w:r>
-        <w:t>“</w:t>
-      </w:r>
-      <w:r>
-        <w:t>A virtual world is the content of a given medium</w:t>
-      </w:r>
-      <w:r>
-        <w:t xml:space="preserve">” </w:t>
-      </w:r>
-      <w:r>
-        <w:t>(</w:t>
+        <w:t>“A virtual world is the content of a given medium” (</w:t>
       </w:r>
       <w:r>
         <w:rPr>
@@ -1829,10 +1872,12 @@
         </w:rPr>
         <w:t xml:space="preserve">Sherman, </w:t>
       </w:r>
-      <w:hyperlink r:id="rId17" w:history="1">
+      <w:hyperlink r:id="rId13" w:history="1">
+        <w:proofErr w:type="spellStart"/>
         <w:r>
           <w:t>B.Craig</w:t>
         </w:r>
+        <w:proofErr w:type="spellEnd"/>
       </w:hyperlink>
       <w:r>
         <w:t>, 2003)</w:t>
@@ -1870,13 +1915,7 @@
         <w:t>It must have immersion</w:t>
       </w:r>
       <w:r>
-        <w:t>, “</w:t>
-      </w:r>
-      <w:r>
-        <w:t>Immersion into an alternate reality or point of view</w:t>
-      </w:r>
-      <w:r>
-        <w:t>"</w:t>
+        <w:t>, “Immersion into an alternate reality or point of view"</w:t>
       </w:r>
       <w:r>
         <w:t>(</w:t>
@@ -1889,16 +1928,15 @@
         </w:rPr>
         <w:t xml:space="preserve">Sherman, </w:t>
       </w:r>
-      <w:hyperlink r:id="rId18" w:history="1">
+      <w:hyperlink r:id="rId14" w:history="1">
+        <w:proofErr w:type="spellStart"/>
         <w:r>
           <w:t>B.Craig</w:t>
         </w:r>
+        <w:proofErr w:type="spellEnd"/>
       </w:hyperlink>
       <w:r>
-        <w:t>, 2003)</w:t>
-      </w:r>
-      <w:r>
-        <w:t>.</w:t>
+        <w:t>, 2003).</w:t>
       </w:r>
       <w:r>
         <w:t xml:space="preserve"> </w:t>
@@ -1910,16 +1948,7 @@
         <w:t>t</w:t>
       </w:r>
       <w:r>
-        <w:t>his can be split into two, “</w:t>
-      </w:r>
-      <w:r>
-        <w:t>The state of being mentally immersed is often referred to as having “a sense of presence”</w:t>
-      </w:r>
-      <w:r>
-        <w:t xml:space="preserve">” </w:t>
-      </w:r>
-      <w:r>
-        <w:t>(</w:t>
+        <w:t>his can be split into two, “The state of being mentally immersed is often referred to as having “a sense of presence”” (</w:t>
       </w:r>
       <w:r>
         <w:rPr>
@@ -1929,25 +1958,15 @@
         </w:rPr>
         <w:t xml:space="preserve">Sherman, </w:t>
       </w:r>
-      <w:hyperlink r:id="rId19" w:history="1">
+      <w:hyperlink r:id="rId15" w:history="1">
+        <w:proofErr w:type="spellStart"/>
         <w:r>
           <w:t>B.Craig</w:t>
         </w:r>
+        <w:proofErr w:type="spellEnd"/>
       </w:hyperlink>
       <w:r>
-        <w:t>, 2003</w:t>
-      </w:r>
-      <w:r>
-        <w:t>) and physical immersion “</w:t>
-      </w:r>
-      <w:r>
-        <w:t>bodily entering into a medium</w:t>
-      </w:r>
-      <w:r>
-        <w:t xml:space="preserve">” </w:t>
-      </w:r>
-      <w:r>
-        <w:t>(</w:t>
+        <w:t>, 2003) and physical immersion “bodily entering into a medium” (</w:t>
       </w:r>
       <w:r>
         <w:rPr>
@@ -1957,16 +1976,15 @@
         </w:rPr>
         <w:t xml:space="preserve">Sherman, </w:t>
       </w:r>
-      <w:hyperlink r:id="rId20" w:history="1">
+      <w:hyperlink r:id="rId16" w:history="1">
+        <w:proofErr w:type="spellStart"/>
         <w:r>
           <w:t>B.Craig</w:t>
         </w:r>
+        <w:proofErr w:type="spellEnd"/>
       </w:hyperlink>
       <w:r>
-        <w:t>, 2003)</w:t>
-      </w:r>
-      <w:r>
-        <w:t xml:space="preserve">. </w:t>
+        <w:t xml:space="preserve">, 2003). </w:t>
       </w:r>
       <w:r>
         <w:t>Both of these points apply today, If the VR experience will be greatly affected if immersion is broken, so during development I must pay extra attention to this.</w:t>
@@ -1974,16 +1992,7 @@
     </w:p>
     <w:p>
       <w:r>
-        <w:t>It must have Sensory feedback, “V</w:t>
-      </w:r>
-      <w:r>
-        <w:t>R allows participants to select their vantage point by positioning their body and to affect events in the virtual world</w:t>
-      </w:r>
-      <w:r>
-        <w:t xml:space="preserve">” </w:t>
-      </w:r>
-      <w:r>
-        <w:t>(</w:t>
+        <w:t>It must have Sensory feedback, “VR allows participants to select their vantage point by positioning their body and to affect events in the virtual world” (</w:t>
       </w:r>
       <w:r>
         <w:rPr>
@@ -1993,16 +2002,15 @@
         </w:rPr>
         <w:t xml:space="preserve">Sherman, </w:t>
       </w:r>
-      <w:hyperlink r:id="rId21" w:history="1">
+      <w:hyperlink r:id="rId17" w:history="1">
+        <w:proofErr w:type="spellStart"/>
         <w:r>
           <w:t>B.Craig</w:t>
         </w:r>
+        <w:proofErr w:type="spellEnd"/>
       </w:hyperlink>
       <w:r>
-        <w:t>, 2003).</w:t>
-      </w:r>
-      <w:r>
-        <w:t xml:space="preserve"> This refers to moving you</w:t>
+        <w:t>, 2003). This refers to moving you</w:t>
       </w:r>
       <w:r>
         <w:t>r</w:t>
@@ -2033,49 +2041,23 @@
         </w:rPr>
       </w:pPr>
       <w:r>
+        <w:lastRenderedPageBreak/>
         <w:t>The final key element according to the writer is</w:t>
       </w:r>
       <w:r>
         <w:rPr>
           <w:rFonts w:cstheme="minorHAnsi"/>
         </w:rPr>
-        <w:t xml:space="preserve">, </w:t>
+        <w:t xml:space="preserve">, Interactivity. </w:t>
       </w:r>
       <w:r>
         <w:rPr>
           <w:rFonts w:cstheme="minorHAnsi"/>
         </w:rPr>
-        <w:t>Interactivity</w:t>
-      </w:r>
-      <w:r>
-        <w:rPr>
-          <w:rFonts w:cstheme="minorHAnsi"/>
-        </w:rPr>
-        <w:t xml:space="preserve">. </w:t>
-      </w:r>
-      <w:r>
-        <w:rPr>
-          <w:rFonts w:cstheme="minorHAnsi"/>
-        </w:rPr>
-        <w:t>“</w:t>
-      </w:r>
-      <w:r>
-        <w:rPr>
-          <w:rFonts w:cstheme="minorHAnsi"/>
-        </w:rPr>
-        <w:t>For virtual reality to seem authentic, it should respond to user actions, namely, be interactive</w:t>
-      </w:r>
-      <w:r>
-        <w:rPr>
-          <w:rFonts w:cstheme="minorHAnsi"/>
-        </w:rPr>
-        <w:t>”</w:t>
-      </w:r>
-      <w:r>
-        <w:t xml:space="preserve"> </w:t>
-      </w:r>
-      <w:r>
-        <w:t>(</w:t>
+        <w:t>“For virtual reality to seem authentic, it should respond to user actions, namely, be interactive”</w:t>
+      </w:r>
+      <w:r>
+        <w:t xml:space="preserve"> (</w:t>
       </w:r>
       <w:r>
         <w:rPr>
@@ -2085,16 +2067,15 @@
         </w:rPr>
         <w:t xml:space="preserve">Sherman, </w:t>
       </w:r>
-      <w:hyperlink r:id="rId22" w:history="1">
+      <w:hyperlink r:id="rId18" w:history="1">
+        <w:proofErr w:type="spellStart"/>
         <w:r>
           <w:t>B.Craig</w:t>
         </w:r>
+        <w:proofErr w:type="spellEnd"/>
       </w:hyperlink>
       <w:r>
-        <w:t>, 2003).</w:t>
-      </w:r>
-      <w:r>
-        <w:t xml:space="preserve"> In the case of current day VR this could be seen to be tied to the act of a user performing an </w:t>
+        <w:t xml:space="preserve">, 2003). In the case of current day VR this could be seen to be tied to the act of a user performing an </w:t>
       </w:r>
       <w:r>
         <w:t>action and</w:t>
@@ -2121,17 +2102,24 @@
       <w:pPr>
         <w:pStyle w:val="Heading3"/>
       </w:pPr>
+      <w:proofErr w:type="spellStart"/>
       <w:r>
         <w:t>Sensorama</w:t>
       </w:r>
+      <w:proofErr w:type="spellEnd"/>
     </w:p>
     <w:p>
       <w:r>
         <w:t>“</w:t>
       </w:r>
       <w:r>
-        <w:t>Early sensory display experiences included the Sensorama</w:t>
-      </w:r>
+        <w:t xml:space="preserve">Early sensory display experiences included the </w:t>
+      </w:r>
+      <w:proofErr w:type="spellStart"/>
+      <w:r>
+        <w:t>Sensorama</w:t>
+      </w:r>
+      <w:proofErr w:type="spellEnd"/>
       <w:r>
         <w:t>”</w:t>
       </w:r>
@@ -2141,7 +2129,7 @@
       <w:r>
         <w:t xml:space="preserve"> </w:t>
       </w:r>
-      <w:hyperlink r:id="rId23" w:history="1">
+      <w:hyperlink r:id="rId19" w:history="1">
         <w:r>
           <w:t>Craig</w:t>
         </w:r>
@@ -2149,7 +2137,7 @@
       <w:r>
         <w:t>, </w:t>
       </w:r>
-      <w:hyperlink r:id="rId24" w:history="1">
+      <w:hyperlink r:id="rId20" w:history="1">
         <w:r>
           <w:t>R. Sherman</w:t>
         </w:r>
@@ -2157,7 +2145,7 @@
       <w:r>
         <w:t>, </w:t>
       </w:r>
-      <w:hyperlink r:id="rId25" w:history="1">
+      <w:hyperlink r:id="rId21" w:history="1">
         <w:r>
           <w:t xml:space="preserve"> D. Will</w:t>
         </w:r>
@@ -2166,10 +2154,26 @@
         <w:t>, 2009)</w:t>
       </w:r>
       <w:r>
-        <w:t>. This piece of literature describes early vr technology. “</w:t>
-      </w:r>
-      <w:r>
-        <w:t>The Sensorama was the brainchild of cinematographer and inventor Morton Heilig</w:t>
+        <w:t xml:space="preserve">. This piece of literature describes early </w:t>
+      </w:r>
+      <w:proofErr w:type="spellStart"/>
+      <w:r>
+        <w:t>vr</w:t>
+      </w:r>
+      <w:proofErr w:type="spellEnd"/>
+      <w:r>
+        <w:t xml:space="preserve"> technology. “</w:t>
+      </w:r>
+      <w:r>
+        <w:t xml:space="preserve">The </w:t>
+      </w:r>
+      <w:proofErr w:type="spellStart"/>
+      <w:r>
+        <w:t>Sensorama</w:t>
+      </w:r>
+      <w:proofErr w:type="spellEnd"/>
+      <w:r>
+        <w:t xml:space="preserve"> was the brainchild of cinematographer and inventor Morton Heilig</w:t>
       </w:r>
       <w:r>
         <w:t>”</w:t>
@@ -2183,7 +2187,7 @@
       <w:r>
         <w:t xml:space="preserve"> </w:t>
       </w:r>
-      <w:hyperlink r:id="rId26" w:history="1">
+      <w:hyperlink r:id="rId22" w:history="1">
         <w:r>
           <w:t>Craig</w:t>
         </w:r>
@@ -2191,7 +2195,7 @@
       <w:r>
         <w:t>, </w:t>
       </w:r>
-      <w:hyperlink r:id="rId27" w:history="1">
+      <w:hyperlink r:id="rId23" w:history="1">
         <w:r>
           <w:t>R. Sherman</w:t>
         </w:r>
@@ -2199,25 +2203,19 @@
       <w:r>
         <w:t>, </w:t>
       </w:r>
-      <w:hyperlink r:id="rId28" w:history="1">
+      <w:hyperlink r:id="rId24" w:history="1">
         <w:r>
           <w:t xml:space="preserve"> D. Will</w:t>
         </w:r>
       </w:hyperlink>
       <w:r>
-        <w:t>, 2009)</w:t>
-      </w:r>
-      <w:r>
-        <w:t xml:space="preserve">. </w:t>
+        <w:t xml:space="preserve">, 2009). </w:t>
       </w:r>
       <w:r>
         <w:t xml:space="preserve"> As described by the writer of this literature the system “</w:t>
       </w:r>
       <w:r>
-        <w:t>was lacking a major component of the modern virtual reality system: response based on user’s actions</w:t>
-      </w:r>
-      <w:r>
-        <w:t xml:space="preserve">” </w:t>
+        <w:t xml:space="preserve">was lacking a major component of the modern virtual reality system: response based on user’s actions” </w:t>
       </w:r>
       <w:r>
         <w:t>”(</w:t>
@@ -2225,7 +2223,7 @@
       <w:r>
         <w:t xml:space="preserve"> </w:t>
       </w:r>
-      <w:hyperlink r:id="rId29" w:history="1">
+      <w:hyperlink r:id="rId25" w:history="1">
         <w:r>
           <w:t>Craig</w:t>
         </w:r>
@@ -2233,7 +2231,7 @@
       <w:r>
         <w:t>, </w:t>
       </w:r>
-      <w:hyperlink r:id="rId30" w:history="1">
+      <w:hyperlink r:id="rId26" w:history="1">
         <w:r>
           <w:t>R. Sherman</w:t>
         </w:r>
@@ -2241,16 +2239,13 @@
       <w:r>
         <w:t>, </w:t>
       </w:r>
-      <w:hyperlink r:id="rId31" w:history="1">
+      <w:hyperlink r:id="rId27" w:history="1">
         <w:r>
           <w:t xml:space="preserve"> D. Will</w:t>
         </w:r>
       </w:hyperlink>
       <w:r>
-        <w:t>, 2009)</w:t>
-      </w:r>
-      <w:r>
-        <w:t>.</w:t>
+        <w:t>, 2009).</w:t>
       </w:r>
     </w:p>
     <w:p>
@@ -2260,9 +2255,11 @@
       <w:r>
         <w:t xml:space="preserve">Myron Krueger’s </w:t>
       </w:r>
+      <w:proofErr w:type="spellStart"/>
       <w:r>
         <w:t>Videoplace</w:t>
       </w:r>
+      <w:proofErr w:type="spellEnd"/>
     </w:p>
     <w:p>
       <w:r>
@@ -2283,7 +2280,7 @@
       <w:r>
         <w:t xml:space="preserve"> </w:t>
       </w:r>
-      <w:hyperlink r:id="rId32" w:history="1">
+      <w:hyperlink r:id="rId28" w:history="1">
         <w:r>
           <w:t>Craig</w:t>
         </w:r>
@@ -2291,7 +2288,7 @@
       <w:r>
         <w:t>, </w:t>
       </w:r>
-      <w:hyperlink r:id="rId33" w:history="1">
+      <w:hyperlink r:id="rId29" w:history="1">
         <w:r>
           <w:t>R. Sherman</w:t>
         </w:r>
@@ -2299,18 +2296,15 @@
       <w:r>
         <w:t>, </w:t>
       </w:r>
-      <w:hyperlink r:id="rId34" w:history="1">
+      <w:hyperlink r:id="rId30" w:history="1">
         <w:r>
           <w:t xml:space="preserve"> D. Will</w:t>
         </w:r>
       </w:hyperlink>
       <w:r>
-        <w:t>, 2009).</w:t>
-      </w:r>
-      <w:r>
-        <w:t xml:space="preserve"> </w:t>
-      </w:r>
-      <w:hyperlink r:id="rId35" w:history="1">
+        <w:t xml:space="preserve">, 2009). </w:t>
+      </w:r>
+      <w:hyperlink r:id="rId31" w:history="1">
         <w:r>
           <w:t>Craig</w:t>
         </w:r>
@@ -2318,7 +2312,7 @@
       <w:r>
         <w:t>, </w:t>
       </w:r>
-      <w:hyperlink r:id="rId36" w:history="1">
+      <w:hyperlink r:id="rId32" w:history="1">
         <w:r>
           <w:t>R. Sherman</w:t>
         </w:r>
@@ -2327,10 +2321,7 @@
         <w:t xml:space="preserve"> literature also talks about another early VR headset such as </w:t>
       </w:r>
       <w:r>
-        <w:t xml:space="preserve">Myron Krueger’s </w:t>
-      </w:r>
-      <w:r>
-        <w:t>Video place</w:t>
+        <w:t>Myron Krueger’s Video place</w:t>
       </w:r>
       <w:r>
         <w:t>. This headset gave the user a “</w:t>
@@ -2356,7 +2347,7 @@
       <w:r>
         <w:t xml:space="preserve"> </w:t>
       </w:r>
-      <w:hyperlink r:id="rId37" w:history="1">
+      <w:hyperlink r:id="rId33" w:history="1">
         <w:r>
           <w:t>Craig</w:t>
         </w:r>
@@ -2364,7 +2355,7 @@
       <w:r>
         <w:t>, </w:t>
       </w:r>
-      <w:hyperlink r:id="rId38" w:history="1">
+      <w:hyperlink r:id="rId34" w:history="1">
         <w:r>
           <w:t>R. Sherman</w:t>
         </w:r>
@@ -2372,16 +2363,13 @@
       <w:r>
         <w:t>, </w:t>
       </w:r>
-      <w:hyperlink r:id="rId39" w:history="1">
+      <w:hyperlink r:id="rId35" w:history="1">
         <w:r>
           <w:t xml:space="preserve"> D. Will</w:t>
         </w:r>
       </w:hyperlink>
       <w:r>
-        <w:t>, 2009)</w:t>
-      </w:r>
-      <w:r>
-        <w:t xml:space="preserve"> unlike </w:t>
+        <w:t xml:space="preserve">, 2009) unlike </w:t>
       </w:r>
       <w:r>
         <w:t xml:space="preserve">some </w:t>
@@ -2425,10 +2413,12 @@
         </w:rPr>
         <w:t xml:space="preserve">Sherman, </w:t>
       </w:r>
-      <w:hyperlink r:id="rId40" w:history="1">
+      <w:hyperlink r:id="rId36" w:history="1">
+        <w:proofErr w:type="spellStart"/>
         <w:r>
           <w:t>B.Craig</w:t>
         </w:r>
+        <w:proofErr w:type="spellEnd"/>
       </w:hyperlink>
       <w:r>
         <w:rPr>
@@ -2589,7 +2579,14 @@
       </w:pPr>
     </w:p>
     <w:p>
-      <w:hyperlink r:id="rId41" w:history="1">
+      <w:pPr>
+        <w:rPr>
+          <w:rFonts w:ascii="Open Sans" w:hAnsi="Open Sans" w:cs="Open Sans"/>
+          <w:color w:val="000000"/>
+          <w:shd w:val="clear" w:color="auto" w:fill="FFFFFF"/>
+        </w:rPr>
+      </w:pPr>
+      <w:hyperlink r:id="rId37" w:history="1">
         <w:r>
           <w:t>Craig</w:t>
         </w:r>
@@ -2597,7 +2594,7 @@
       <w:r>
         <w:t>, </w:t>
       </w:r>
-      <w:hyperlink r:id="rId42" w:history="1">
+      <w:hyperlink r:id="rId38" w:history="1">
         <w:r>
           <w:t>R. Sherman</w:t>
         </w:r>
@@ -2605,7 +2602,7 @@
       <w:r>
         <w:t>, </w:t>
       </w:r>
-      <w:hyperlink r:id="rId43" w:history="1">
+      <w:hyperlink r:id="rId39" w:history="1">
         <w:r>
           <w:t xml:space="preserve"> D. Will</w:t>
         </w:r>
@@ -2613,43 +2610,25 @@
       <w:r>
         <w:t xml:space="preserve">, </w:t>
       </w:r>
-      <w:hyperlink r:id="rId44" w:history="1">
+      <w:hyperlink r:id="rId40" w:history="1">
         <w:r>
-          <w:t>A.</w:t>
-        </w:r>
-        <w:r>
-          <w:t>C</w:t>
+          <w:t>A.C</w:t>
         </w:r>
       </w:hyperlink>
       <w:r>
-        <w:t xml:space="preserve"> </w:t>
-      </w:r>
-      <w:r>
-        <w:t>, </w:t>
-      </w:r>
-      <w:hyperlink r:id="rId45" w:history="1">
+        <w:t xml:space="preserve"> , </w:t>
+      </w:r>
+      <w:hyperlink r:id="rId41" w:history="1">
         <w:r>
-          <w:t>W</w:t>
-        </w:r>
-        <w:r>
-          <w:t>.</w:t>
-        </w:r>
-        <w:r>
-          <w:t>S</w:t>
+          <w:t>W.S</w:t>
         </w:r>
       </w:hyperlink>
       <w:r>
         <w:t>, </w:t>
       </w:r>
-      <w:hyperlink r:id="rId46" w:history="1">
+      <w:hyperlink r:id="rId42" w:history="1">
         <w:r>
-          <w:t>J</w:t>
-        </w:r>
-        <w:r>
-          <w:t>.</w:t>
-        </w:r>
-        <w:r>
-          <w:t>W</w:t>
+          <w:t>J.W</w:t>
         </w:r>
       </w:hyperlink>
       <w:r>
@@ -2792,6 +2771,51 @@
           <w:shd w:val="clear" w:color="auto" w:fill="FFFFFF"/>
         </w:rPr>
         <w:t>].</w:t>
+      </w:r>
+    </w:p>
+    <w:p>
+      <w:pPr>
+        <w:rPr>
+          <w:rFonts w:ascii="Open Sans" w:hAnsi="Open Sans" w:cs="Open Sans"/>
+          <w:color w:val="000000"/>
+          <w:shd w:val="clear" w:color="auto" w:fill="FFFFFF"/>
+        </w:rPr>
+      </w:pPr>
+    </w:p>
+    <w:p>
+      <w:pPr>
+        <w:rPr>
+          <w:rFonts w:ascii="Open Sans" w:hAnsi="Open Sans" w:cs="Open Sans"/>
+          <w:color w:val="000000"/>
+          <w:shd w:val="clear" w:color="auto" w:fill="FFFFFF"/>
+        </w:rPr>
+      </w:pPr>
+      <w:r>
+        <w:rPr>
+          <w:rFonts w:ascii="Open Sans" w:hAnsi="Open Sans" w:cs="Open Sans"/>
+          <w:color w:val="000000"/>
+          <w:shd w:val="clear" w:color="auto" w:fill="FFFFFF"/>
+        </w:rPr>
+        <w:t>Summary the technology to be utilized for the project.</w:t>
+      </w:r>
+    </w:p>
+    <w:p>
+      <w:pPr>
+        <w:rPr>
+          <w:rFonts w:ascii="Open Sans" w:hAnsi="Open Sans" w:cs="Open Sans"/>
+          <w:color w:val="000000"/>
+          <w:shd w:val="clear" w:color="auto" w:fill="FFFFFF"/>
+        </w:rPr>
+      </w:pPr>
+    </w:p>
+    <w:p>
+      <w:r>
+        <w:rPr>
+          <w:rFonts w:ascii="Open Sans" w:hAnsi="Open Sans" w:cs="Open Sans"/>
+          <w:color w:val="000000"/>
+          <w:shd w:val="clear" w:color="auto" w:fill="FFFFFF"/>
+        </w:rPr>
+        <w:t>End of each chapter should be a summary of what was it in.</w:t>
       </w:r>
     </w:p>
     <w:p/>
@@ -3110,16 +3134,6 @@
 </file>
 
 <file path=word/footer1.xml><?xml version="1.0" encoding="utf-8"?>
-<w:ftr xmlns:wpc="http://schemas.microsoft.com/office/word/2010/wordprocessingCanvas" xmlns:cx="http://schemas.microsoft.com/office/drawing/2014/chartex" xmlns:cx1="http://schemas.microsoft.com/office/drawing/2015/9/8/chartex" xmlns:cx2="http://schemas.microsoft.com/office/drawing/2015/10/21/chartex" xmlns:cx3="http://schemas.microsoft.com/office/drawing/2016/5/9/chartex" xmlns:cx4="http://schemas.microsoft.com/office/drawing/2016/5/10/chartex" xmlns:cx5="http://schemas.microsoft.com/office/drawing/2016/5/11/chartex" xmlns:cx6="http://schemas.microsoft.com/office/drawing/2016/5/12/chartex" xmlns:cx7="http://schemas.microsoft.com/office/drawing/2016/5/13/chartex" xmlns:cx8="http://schemas.microsoft.com/office/drawing/2016/5/14/chartex" xmlns:mc="http://schemas.openxmlformats.org/markup-compatibility/2006" xmlns:aink="http://schemas.microsoft.com/office/drawing/2016/ink" xmlns:am3d="http://schemas.microsoft.com/office/drawing/2017/model3d" xmlns:o="urn:schemas-microsoft-com:office:office" xmlns:r="http://schemas.openxmlformats.org/officeDocument/2006/relationships" xmlns:m="http://schemas.openxmlformats.org/officeDocument/2006/math" xmlns:v="urn:schemas-microsoft-com:vml" xmlns:wp14="http://schemas.microsoft.com/office/word/2010/wordprocessingDrawing" xmlns:wp="http://schemas.openxmlformats.org/drawingml/2006/wordprocessingDrawing" xmlns:w10="urn:schemas-microsoft-com:office:word" xmlns:w="http://schemas.openxmlformats.org/wordprocessingml/2006/main" xmlns:w14="http://schemas.microsoft.com/office/word/2010/wordml" xmlns:w15="http://schemas.microsoft.com/office/word/2012/wordml" xmlns:w16cex="http://schemas.microsoft.com/office/word/2018/wordml/cex" xmlns:w16cid="http://schemas.microsoft.com/office/word/2016/wordml/cid" xmlns:w16="http://schemas.microsoft.com/office/word/2018/wordml" xmlns:w16sdtdh="http://schemas.microsoft.com/office/word/2020/wordml/sdtdatahash" xmlns:w16se="http://schemas.microsoft.com/office/word/2015/wordml/symex" xmlns:wpg="http://schemas.microsoft.com/office/word/2010/wordprocessingGroup" xmlns:wpi="http://schemas.microsoft.com/office/word/2010/wordprocessingInk" xmlns:wne="http://schemas.microsoft.com/office/word/2006/wordml" xmlns:wps="http://schemas.microsoft.com/office/word/2010/wordprocessingShape" mc:Ignorable="w14 w15 w16se w16cid w16 w16cex w16sdtdh wp14">
-  <w:p>
-    <w:pPr>
-      <w:pStyle w:val="Footer"/>
-    </w:pPr>
-  </w:p>
-</w:ftr>
-</file>
-
-<file path=word/footer2.xml><?xml version="1.0" encoding="utf-8"?>
 <w:ftr xmlns:wpc="http://schemas.microsoft.com/office/word/2010/wordprocessingCanvas" xmlns:cx="http://schemas.microsoft.com/office/drawing/2014/chartex" xmlns:cx1="http://schemas.microsoft.com/office/drawing/2015/9/8/chartex" xmlns:cx2="http://schemas.microsoft.com/office/drawing/2015/10/21/chartex" xmlns:cx3="http://schemas.microsoft.com/office/drawing/2016/5/9/chartex" xmlns:cx4="http://schemas.microsoft.com/office/drawing/2016/5/10/chartex" xmlns:cx5="http://schemas.microsoft.com/office/drawing/2016/5/11/chartex" xmlns:cx6="http://schemas.microsoft.com/office/drawing/2016/5/12/chartex" xmlns:cx7="http://schemas.microsoft.com/office/drawing/2016/5/13/chartex" xmlns:cx8="http://schemas.microsoft.com/office/drawing/2016/5/14/chartex" xmlns:mc="http://schemas.openxmlformats.org/markup-compatibility/2006" xmlns:aink="http://schemas.microsoft.com/office/drawing/2016/ink" xmlns:am3d="http://schemas.microsoft.com/office/drawing/2017/model3d" xmlns:o="urn:schemas-microsoft-com:office:office" xmlns:r="http://schemas.openxmlformats.org/officeDocument/2006/relationships" xmlns:m="http://schemas.openxmlformats.org/officeDocument/2006/math" xmlns:v="urn:schemas-microsoft-com:vml" xmlns:wp14="http://schemas.microsoft.com/office/word/2010/wordprocessingDrawing" xmlns:wp="http://schemas.openxmlformats.org/drawingml/2006/wordprocessingDrawing" xmlns:w10="urn:schemas-microsoft-com:office:word" xmlns:w="http://schemas.openxmlformats.org/wordprocessingml/2006/main" xmlns:w14="http://schemas.microsoft.com/office/word/2010/wordml" xmlns:w15="http://schemas.microsoft.com/office/word/2012/wordml" xmlns:w16cex="http://schemas.microsoft.com/office/word/2018/wordml/cex" xmlns:w16cid="http://schemas.microsoft.com/office/word/2016/wordml/cid" xmlns:w16="http://schemas.microsoft.com/office/word/2018/wordml" xmlns:w16sdtdh="http://schemas.microsoft.com/office/word/2020/wordml/sdtdatahash" xmlns:w16se="http://schemas.microsoft.com/office/word/2015/wordml/symex" xmlns:wpg="http://schemas.microsoft.com/office/word/2010/wordprocessingGroup" xmlns:wpi="http://schemas.microsoft.com/office/word/2010/wordprocessingInk" xmlns:wne="http://schemas.microsoft.com/office/word/2006/wordml" xmlns:wps="http://schemas.microsoft.com/office/word/2010/wordprocessingShape" mc:Ignorable="w14 w15 w16se w16cid w16 w16cex w16sdtdh wp14">
   <w:sdt>
     <w:sdtPr>
@@ -3172,7 +3186,7 @@
 </w:ftr>
 </file>
 
-<file path=word/footer3.xml><?xml version="1.0" encoding="utf-8"?>
+<file path=word/footer2.xml><?xml version="1.0" encoding="utf-8"?>
 <w:ftr xmlns:wpc="http://schemas.microsoft.com/office/word/2010/wordprocessingCanvas" xmlns:cx="http://schemas.microsoft.com/office/drawing/2014/chartex" xmlns:cx1="http://schemas.microsoft.com/office/drawing/2015/9/8/chartex" xmlns:cx2="http://schemas.microsoft.com/office/drawing/2015/10/21/chartex" xmlns:cx3="http://schemas.microsoft.com/office/drawing/2016/5/9/chartex" xmlns:cx4="http://schemas.microsoft.com/office/drawing/2016/5/10/chartex" xmlns:cx5="http://schemas.microsoft.com/office/drawing/2016/5/11/chartex" xmlns:cx6="http://schemas.microsoft.com/office/drawing/2016/5/12/chartex" xmlns:cx7="http://schemas.microsoft.com/office/drawing/2016/5/13/chartex" xmlns:cx8="http://schemas.microsoft.com/office/drawing/2016/5/14/chartex" xmlns:mc="http://schemas.openxmlformats.org/markup-compatibility/2006" xmlns:aink="http://schemas.microsoft.com/office/drawing/2016/ink" xmlns:am3d="http://schemas.microsoft.com/office/drawing/2017/model3d" xmlns:o="urn:schemas-microsoft-com:office:office" xmlns:r="http://schemas.openxmlformats.org/officeDocument/2006/relationships" xmlns:m="http://schemas.openxmlformats.org/officeDocument/2006/math" xmlns:v="urn:schemas-microsoft-com:vml" xmlns:wp14="http://schemas.microsoft.com/office/word/2010/wordprocessingDrawing" xmlns:wp="http://schemas.openxmlformats.org/drawingml/2006/wordprocessingDrawing" xmlns:w10="urn:schemas-microsoft-com:office:word" xmlns:w="http://schemas.openxmlformats.org/wordprocessingml/2006/main" xmlns:w14="http://schemas.microsoft.com/office/word/2010/wordml" xmlns:w15="http://schemas.microsoft.com/office/word/2012/wordml" xmlns:w16cex="http://schemas.microsoft.com/office/word/2018/wordml/cex" xmlns:w16cid="http://schemas.microsoft.com/office/word/2016/wordml/cid" xmlns:w16="http://schemas.microsoft.com/office/word/2018/wordml" xmlns:w16sdtdh="http://schemas.microsoft.com/office/word/2020/wordml/sdtdatahash" xmlns:w16se="http://schemas.microsoft.com/office/word/2015/wordml/symex" xmlns:wpg="http://schemas.microsoft.com/office/word/2010/wordprocessingGroup" xmlns:wpi="http://schemas.microsoft.com/office/word/2010/wordprocessingInk" xmlns:wne="http://schemas.microsoft.com/office/word/2006/wordml" xmlns:wps="http://schemas.microsoft.com/office/word/2010/wordprocessingShape" mc:Ignorable="w14 w15 w16se w16cid w16 w16cex w16sdtdh wp14">
   <w:p>
     <w:pPr>
@@ -3255,36 +3269,6 @@
 </w:footnotes>
 </file>
 
-<file path=word/header1.xml><?xml version="1.0" encoding="utf-8"?>
-<w:hdr xmlns:wpc="http://schemas.microsoft.com/office/word/2010/wordprocessingCanvas" xmlns:cx="http://schemas.microsoft.com/office/drawing/2014/chartex" xmlns:cx1="http://schemas.microsoft.com/office/drawing/2015/9/8/chartex" xmlns:cx2="http://schemas.microsoft.com/office/drawing/2015/10/21/chartex" xmlns:cx3="http://schemas.microsoft.com/office/drawing/2016/5/9/chartex" xmlns:cx4="http://schemas.microsoft.com/office/drawing/2016/5/10/chartex" xmlns:cx5="http://schemas.microsoft.com/office/drawing/2016/5/11/chartex" xmlns:cx6="http://schemas.microsoft.com/office/drawing/2016/5/12/chartex" xmlns:cx7="http://schemas.microsoft.com/office/drawing/2016/5/13/chartex" xmlns:cx8="http://schemas.microsoft.com/office/drawing/2016/5/14/chartex" xmlns:mc="http://schemas.openxmlformats.org/markup-compatibility/2006" xmlns:aink="http://schemas.microsoft.com/office/drawing/2016/ink" xmlns:am3d="http://schemas.microsoft.com/office/drawing/2017/model3d" xmlns:o="urn:schemas-microsoft-com:office:office" xmlns:r="http://schemas.openxmlformats.org/officeDocument/2006/relationships" xmlns:m="http://schemas.openxmlformats.org/officeDocument/2006/math" xmlns:v="urn:schemas-microsoft-com:vml" xmlns:wp14="http://schemas.microsoft.com/office/word/2010/wordprocessingDrawing" xmlns:wp="http://schemas.openxmlformats.org/drawingml/2006/wordprocessingDrawing" xmlns:w10="urn:schemas-microsoft-com:office:word" xmlns:w="http://schemas.openxmlformats.org/wordprocessingml/2006/main" xmlns:w14="http://schemas.microsoft.com/office/word/2010/wordml" xmlns:w15="http://schemas.microsoft.com/office/word/2012/wordml" xmlns:w16cex="http://schemas.microsoft.com/office/word/2018/wordml/cex" xmlns:w16cid="http://schemas.microsoft.com/office/word/2016/wordml/cid" xmlns:w16="http://schemas.microsoft.com/office/word/2018/wordml" xmlns:w16sdtdh="http://schemas.microsoft.com/office/word/2020/wordml/sdtdatahash" xmlns:w16se="http://schemas.microsoft.com/office/word/2015/wordml/symex" xmlns:wpg="http://schemas.microsoft.com/office/word/2010/wordprocessingGroup" xmlns:wpi="http://schemas.microsoft.com/office/word/2010/wordprocessingInk" xmlns:wne="http://schemas.microsoft.com/office/word/2006/wordml" xmlns:wps="http://schemas.microsoft.com/office/word/2010/wordprocessingShape" mc:Ignorable="w14 w15 w16se w16cid w16 w16cex w16sdtdh wp14">
-  <w:p>
-    <w:pPr>
-      <w:pStyle w:val="Header"/>
-    </w:pPr>
-  </w:p>
-</w:hdr>
-</file>
-
-<file path=word/header2.xml><?xml version="1.0" encoding="utf-8"?>
-<w:hdr xmlns:wpc="http://schemas.microsoft.com/office/word/2010/wordprocessingCanvas" xmlns:cx="http://schemas.microsoft.com/office/drawing/2014/chartex" xmlns:cx1="http://schemas.microsoft.com/office/drawing/2015/9/8/chartex" xmlns:cx2="http://schemas.microsoft.com/office/drawing/2015/10/21/chartex" xmlns:cx3="http://schemas.microsoft.com/office/drawing/2016/5/9/chartex" xmlns:cx4="http://schemas.microsoft.com/office/drawing/2016/5/10/chartex" xmlns:cx5="http://schemas.microsoft.com/office/drawing/2016/5/11/chartex" xmlns:cx6="http://schemas.microsoft.com/office/drawing/2016/5/12/chartex" xmlns:cx7="http://schemas.microsoft.com/office/drawing/2016/5/13/chartex" xmlns:cx8="http://schemas.microsoft.com/office/drawing/2016/5/14/chartex" xmlns:mc="http://schemas.openxmlformats.org/markup-compatibility/2006" xmlns:aink="http://schemas.microsoft.com/office/drawing/2016/ink" xmlns:am3d="http://schemas.microsoft.com/office/drawing/2017/model3d" xmlns:o="urn:schemas-microsoft-com:office:office" xmlns:r="http://schemas.openxmlformats.org/officeDocument/2006/relationships" xmlns:m="http://schemas.openxmlformats.org/officeDocument/2006/math" xmlns:v="urn:schemas-microsoft-com:vml" xmlns:wp14="http://schemas.microsoft.com/office/word/2010/wordprocessingDrawing" xmlns:wp="http://schemas.openxmlformats.org/drawingml/2006/wordprocessingDrawing" xmlns:w10="urn:schemas-microsoft-com:office:word" xmlns:w="http://schemas.openxmlformats.org/wordprocessingml/2006/main" xmlns:w14="http://schemas.microsoft.com/office/word/2010/wordml" xmlns:w15="http://schemas.microsoft.com/office/word/2012/wordml" xmlns:w16cex="http://schemas.microsoft.com/office/word/2018/wordml/cex" xmlns:w16cid="http://schemas.microsoft.com/office/word/2016/wordml/cid" xmlns:w16="http://schemas.microsoft.com/office/word/2018/wordml" xmlns:w16sdtdh="http://schemas.microsoft.com/office/word/2020/wordml/sdtdatahash" xmlns:w16se="http://schemas.microsoft.com/office/word/2015/wordml/symex" xmlns:wpg="http://schemas.microsoft.com/office/word/2010/wordprocessingGroup" xmlns:wpi="http://schemas.microsoft.com/office/word/2010/wordprocessingInk" xmlns:wne="http://schemas.microsoft.com/office/word/2006/wordml" xmlns:wps="http://schemas.microsoft.com/office/word/2010/wordprocessingShape" mc:Ignorable="w14 w15 w16se w16cid w16 w16cex w16sdtdh wp14">
-  <w:p>
-    <w:pPr>
-      <w:pStyle w:val="Header"/>
-    </w:pPr>
-  </w:p>
-</w:hdr>
-</file>
-
-<file path=word/header3.xml><?xml version="1.0" encoding="utf-8"?>
-<w:hdr xmlns:wpc="http://schemas.microsoft.com/office/word/2010/wordprocessingCanvas" xmlns:cx="http://schemas.microsoft.com/office/drawing/2014/chartex" xmlns:cx1="http://schemas.microsoft.com/office/drawing/2015/9/8/chartex" xmlns:cx2="http://schemas.microsoft.com/office/drawing/2015/10/21/chartex" xmlns:cx3="http://schemas.microsoft.com/office/drawing/2016/5/9/chartex" xmlns:cx4="http://schemas.microsoft.com/office/drawing/2016/5/10/chartex" xmlns:cx5="http://schemas.microsoft.com/office/drawing/2016/5/11/chartex" xmlns:cx6="http://schemas.microsoft.com/office/drawing/2016/5/12/chartex" xmlns:cx7="http://schemas.microsoft.com/office/drawing/2016/5/13/chartex" xmlns:cx8="http://schemas.microsoft.com/office/drawing/2016/5/14/chartex" xmlns:mc="http://schemas.openxmlformats.org/markup-compatibility/2006" xmlns:aink="http://schemas.microsoft.com/office/drawing/2016/ink" xmlns:am3d="http://schemas.microsoft.com/office/drawing/2017/model3d" xmlns:o="urn:schemas-microsoft-com:office:office" xmlns:r="http://schemas.openxmlformats.org/officeDocument/2006/relationships" xmlns:m="http://schemas.openxmlformats.org/officeDocument/2006/math" xmlns:v="urn:schemas-microsoft-com:vml" xmlns:wp14="http://schemas.microsoft.com/office/word/2010/wordprocessingDrawing" xmlns:wp="http://schemas.openxmlformats.org/drawingml/2006/wordprocessingDrawing" xmlns:w10="urn:schemas-microsoft-com:office:word" xmlns:w="http://schemas.openxmlformats.org/wordprocessingml/2006/main" xmlns:w14="http://schemas.microsoft.com/office/word/2010/wordml" xmlns:w15="http://schemas.microsoft.com/office/word/2012/wordml" xmlns:w16cex="http://schemas.microsoft.com/office/word/2018/wordml/cex" xmlns:w16cid="http://schemas.microsoft.com/office/word/2016/wordml/cid" xmlns:w16="http://schemas.microsoft.com/office/word/2018/wordml" xmlns:w16sdtdh="http://schemas.microsoft.com/office/word/2020/wordml/sdtdatahash" xmlns:w16se="http://schemas.microsoft.com/office/word/2015/wordml/symex" xmlns:wpg="http://schemas.microsoft.com/office/word/2010/wordprocessingGroup" xmlns:wpi="http://schemas.microsoft.com/office/word/2010/wordprocessingInk" xmlns:wne="http://schemas.microsoft.com/office/word/2006/wordml" xmlns:wps="http://schemas.microsoft.com/office/word/2010/wordprocessingShape" mc:Ignorable="w14 w15 w16se w16cid w16 w16cex w16sdtdh wp14">
-  <w:p>
-    <w:pPr>
-      <w:pStyle w:val="Header"/>
-    </w:pPr>
-  </w:p>
-</w:hdr>
-</file>
-
 <file path=word/numbering.xml><?xml version="1.0" encoding="utf-8"?>
 <w:numbering xmlns:wpc="http://schemas.microsoft.com/office/word/2010/wordprocessingCanvas" xmlns:cx="http://schemas.microsoft.com/office/drawing/2014/chartex" xmlns:cx1="http://schemas.microsoft.com/office/drawing/2015/9/8/chartex" xmlns:cx2="http://schemas.microsoft.com/office/drawing/2015/10/21/chartex" xmlns:cx3="http://schemas.microsoft.com/office/drawing/2016/5/9/chartex" xmlns:cx4="http://schemas.microsoft.com/office/drawing/2016/5/10/chartex" xmlns:cx5="http://schemas.microsoft.com/office/drawing/2016/5/11/chartex" xmlns:cx6="http://schemas.microsoft.com/office/drawing/2016/5/12/chartex" xmlns:cx7="http://schemas.microsoft.com/office/drawing/2016/5/13/chartex" xmlns:cx8="http://schemas.microsoft.com/office/drawing/2016/5/14/chartex" xmlns:mc="http://schemas.openxmlformats.org/markup-compatibility/2006" xmlns:aink="http://schemas.microsoft.com/office/drawing/2016/ink" xmlns:am3d="http://schemas.microsoft.com/office/drawing/2017/model3d" xmlns:o="urn:schemas-microsoft-com:office:office" xmlns:r="http://schemas.openxmlformats.org/officeDocument/2006/relationships" xmlns:m="http://schemas.openxmlformats.org/officeDocument/2006/math" xmlns:v="urn:schemas-microsoft-com:vml" xmlns:wp14="http://schemas.microsoft.com/office/word/2010/wordprocessingDrawing" xmlns:wp="http://schemas.openxmlformats.org/drawingml/2006/wordprocessingDrawing" xmlns:w10="urn:schemas-microsoft-com:office:word" xmlns:w="http://schemas.openxmlformats.org/wordprocessingml/2006/main" xmlns:w14="http://schemas.microsoft.com/office/word/2010/wordml" xmlns:w15="http://schemas.microsoft.com/office/word/2012/wordml" xmlns:w16cex="http://schemas.microsoft.com/office/word/2018/wordml/cex" xmlns:w16cid="http://schemas.microsoft.com/office/word/2016/wordml/cid" xmlns:w16="http://schemas.microsoft.com/office/word/2018/wordml" xmlns:w16sdtdh="http://schemas.microsoft.com/office/word/2020/wordml/sdtdatahash" xmlns:w16se="http://schemas.microsoft.com/office/word/2015/wordml/symex" xmlns:wpg="http://schemas.microsoft.com/office/word/2010/wordprocessingGroup" xmlns:wpi="http://schemas.microsoft.com/office/word/2010/wordprocessingInk" xmlns:wne="http://schemas.microsoft.com/office/word/2006/wordml" xmlns:wps="http://schemas.microsoft.com/office/word/2010/wordprocessingShape" mc:Ignorable="w14 w15 w16se w16cid w16 w16cex w16sdtdh wp14">
   <w:abstractNum w:abstractNumId="0" w15:restartNumberingAfterBreak="0">
@@ -4542,6 +4526,118 @@
     </w:lvl>
   </w:abstractNum>
   <w:abstractNum w:abstractNumId="11" w15:restartNumberingAfterBreak="0">
+    <w:nsid w:val="2F550588"/>
+    <w:multiLevelType w:val="hybridMultilevel"/>
+    <w:tmpl w:val="6E24DDBA"/>
+    <w:lvl w:ilvl="0" w:tplc="C1B6F506">
+      <w:numFmt w:val="bullet"/>
+      <w:lvlText w:val="-"/>
+      <w:lvlJc w:val="left"/>
+      <w:pPr>
+        <w:ind w:left="720" w:hanging="360"/>
+      </w:pPr>
+      <w:rPr>
+        <w:rFonts w:ascii="Calibri" w:eastAsia="Times New Roman" w:hAnsi="Calibri" w:cs="Calibri" w:hint="default"/>
+      </w:rPr>
+    </w:lvl>
+    <w:lvl w:ilvl="1" w:tplc="08090003" w:tentative="1">
+      <w:start w:val="1"/>
+      <w:numFmt w:val="bullet"/>
+      <w:lvlText w:val="o"/>
+      <w:lvlJc w:val="left"/>
+      <w:pPr>
+        <w:ind w:left="1440" w:hanging="360"/>
+      </w:pPr>
+      <w:rPr>
+        <w:rFonts w:ascii="Courier New" w:hAnsi="Courier New" w:cs="Courier New" w:hint="default"/>
+      </w:rPr>
+    </w:lvl>
+    <w:lvl w:ilvl="2" w:tplc="08090005" w:tentative="1">
+      <w:start w:val="1"/>
+      <w:numFmt w:val="bullet"/>
+      <w:lvlText w:val=""/>
+      <w:lvlJc w:val="left"/>
+      <w:pPr>
+        <w:ind w:left="2160" w:hanging="360"/>
+      </w:pPr>
+      <w:rPr>
+        <w:rFonts w:ascii="Wingdings" w:hAnsi="Wingdings" w:hint="default"/>
+      </w:rPr>
+    </w:lvl>
+    <w:lvl w:ilvl="3" w:tplc="08090001" w:tentative="1">
+      <w:start w:val="1"/>
+      <w:numFmt w:val="bullet"/>
+      <w:lvlText w:val=""/>
+      <w:lvlJc w:val="left"/>
+      <w:pPr>
+        <w:ind w:left="2880" w:hanging="360"/>
+      </w:pPr>
+      <w:rPr>
+        <w:rFonts w:ascii="Symbol" w:hAnsi="Symbol" w:hint="default"/>
+      </w:rPr>
+    </w:lvl>
+    <w:lvl w:ilvl="4" w:tplc="08090003" w:tentative="1">
+      <w:start w:val="1"/>
+      <w:numFmt w:val="bullet"/>
+      <w:lvlText w:val="o"/>
+      <w:lvlJc w:val="left"/>
+      <w:pPr>
+        <w:ind w:left="3600" w:hanging="360"/>
+      </w:pPr>
+      <w:rPr>
+        <w:rFonts w:ascii="Courier New" w:hAnsi="Courier New" w:cs="Courier New" w:hint="default"/>
+      </w:rPr>
+    </w:lvl>
+    <w:lvl w:ilvl="5" w:tplc="08090005" w:tentative="1">
+      <w:start w:val="1"/>
+      <w:numFmt w:val="bullet"/>
+      <w:lvlText w:val=""/>
+      <w:lvlJc w:val="left"/>
+      <w:pPr>
+        <w:ind w:left="4320" w:hanging="360"/>
+      </w:pPr>
+      <w:rPr>
+        <w:rFonts w:ascii="Wingdings" w:hAnsi="Wingdings" w:hint="default"/>
+      </w:rPr>
+    </w:lvl>
+    <w:lvl w:ilvl="6" w:tplc="08090001" w:tentative="1">
+      <w:start w:val="1"/>
+      <w:numFmt w:val="bullet"/>
+      <w:lvlText w:val=""/>
+      <w:lvlJc w:val="left"/>
+      <w:pPr>
+        <w:ind w:left="5040" w:hanging="360"/>
+      </w:pPr>
+      <w:rPr>
+        <w:rFonts w:ascii="Symbol" w:hAnsi="Symbol" w:hint="default"/>
+      </w:rPr>
+    </w:lvl>
+    <w:lvl w:ilvl="7" w:tplc="08090003" w:tentative="1">
+      <w:start w:val="1"/>
+      <w:numFmt w:val="bullet"/>
+      <w:lvlText w:val="o"/>
+      <w:lvlJc w:val="left"/>
+      <w:pPr>
+        <w:ind w:left="5760" w:hanging="360"/>
+      </w:pPr>
+      <w:rPr>
+        <w:rFonts w:ascii="Courier New" w:hAnsi="Courier New" w:cs="Courier New" w:hint="default"/>
+      </w:rPr>
+    </w:lvl>
+    <w:lvl w:ilvl="8" w:tplc="08090005" w:tentative="1">
+      <w:start w:val="1"/>
+      <w:numFmt w:val="bullet"/>
+      <w:lvlText w:val=""/>
+      <w:lvlJc w:val="left"/>
+      <w:pPr>
+        <w:ind w:left="6480" w:hanging="360"/>
+      </w:pPr>
+      <w:rPr>
+        <w:rFonts w:ascii="Wingdings" w:hAnsi="Wingdings" w:hint="default"/>
+      </w:rPr>
+    </w:lvl>
+  </w:abstractNum>
+  <w:abstractNum w:abstractNumId="12" w15:restartNumberingAfterBreak="0">
     <w:nsid w:val="463F27CC"/>
     <w:multiLevelType w:val="hybridMultilevel"/>
     <w:tmpl w:val="DD38672E"/>
@@ -4655,7 +4751,7 @@
       </w:rPr>
     </w:lvl>
   </w:abstractNum>
-  <w:abstractNum w:abstractNumId="12" w15:restartNumberingAfterBreak="0">
+  <w:abstractNum w:abstractNumId="13" w15:restartNumberingAfterBreak="0">
     <w:nsid w:val="4B9C6EF6"/>
     <w:multiLevelType w:val="hybridMultilevel"/>
     <w:tmpl w:val="4E846C9E"/>
@@ -4769,7 +4865,7 @@
       </w:rPr>
     </w:lvl>
   </w:abstractNum>
-  <w:abstractNum w:abstractNumId="13" w15:restartNumberingAfterBreak="0">
+  <w:abstractNum w:abstractNumId="14" w15:restartNumberingAfterBreak="0">
     <w:nsid w:val="5C630719"/>
     <w:multiLevelType w:val="hybridMultilevel"/>
     <w:tmpl w:val="1A12A268"/>
@@ -4883,7 +4979,7 @@
       </w:rPr>
     </w:lvl>
   </w:abstractNum>
-  <w:abstractNum w:abstractNumId="14" w15:restartNumberingAfterBreak="0">
+  <w:abstractNum w:abstractNumId="15" w15:restartNumberingAfterBreak="0">
     <w:nsid w:val="5C933B21"/>
     <w:multiLevelType w:val="hybridMultilevel"/>
     <w:tmpl w:val="400EE830"/>
@@ -4997,7 +5093,7 @@
       </w:rPr>
     </w:lvl>
   </w:abstractNum>
-  <w:abstractNum w:abstractNumId="15" w15:restartNumberingAfterBreak="0">
+  <w:abstractNum w:abstractNumId="16" w15:restartNumberingAfterBreak="0">
     <w:nsid w:val="6201189C"/>
     <w:multiLevelType w:val="hybridMultilevel"/>
     <w:tmpl w:val="8A487972"/>
@@ -5111,7 +5207,7 @@
       </w:rPr>
     </w:lvl>
   </w:abstractNum>
-  <w:abstractNum w:abstractNumId="16" w15:restartNumberingAfterBreak="0">
+  <w:abstractNum w:abstractNumId="17" w15:restartNumberingAfterBreak="0">
     <w:nsid w:val="674B02DD"/>
     <w:multiLevelType w:val="hybridMultilevel"/>
     <w:tmpl w:val="0C884152"/>
@@ -5225,7 +5321,7 @@
       </w:rPr>
     </w:lvl>
   </w:abstractNum>
-  <w:abstractNum w:abstractNumId="17" w15:restartNumberingAfterBreak="0">
+  <w:abstractNum w:abstractNumId="18" w15:restartNumberingAfterBreak="0">
     <w:nsid w:val="67A317A6"/>
     <w:multiLevelType w:val="hybridMultilevel"/>
     <w:tmpl w:val="D3481D5E"/>
@@ -5339,7 +5435,7 @@
       </w:rPr>
     </w:lvl>
   </w:abstractNum>
-  <w:abstractNum w:abstractNumId="18" w15:restartNumberingAfterBreak="0">
+  <w:abstractNum w:abstractNumId="19" w15:restartNumberingAfterBreak="0">
     <w:nsid w:val="74DD0760"/>
     <w:multiLevelType w:val="hybridMultilevel"/>
     <w:tmpl w:val="366C3D30"/>
@@ -5453,7 +5549,7 @@
       </w:rPr>
     </w:lvl>
   </w:abstractNum>
-  <w:abstractNum w:abstractNumId="19" w15:restartNumberingAfterBreak="0">
+  <w:abstractNum w:abstractNumId="20" w15:restartNumberingAfterBreak="0">
     <w:nsid w:val="75883C59"/>
     <w:multiLevelType w:val="hybridMultilevel"/>
     <w:tmpl w:val="B1E40232"/>
@@ -5567,7 +5663,7 @@
       </w:rPr>
     </w:lvl>
   </w:abstractNum>
-  <w:abstractNum w:abstractNumId="20" w15:restartNumberingAfterBreak="0">
+  <w:abstractNum w:abstractNumId="21" w15:restartNumberingAfterBreak="0">
     <w:nsid w:val="7D05773F"/>
     <w:multiLevelType w:val="hybridMultilevel"/>
     <w:tmpl w:val="0EDAFCAA"/>
@@ -5681,7 +5777,7 @@
       </w:rPr>
     </w:lvl>
   </w:abstractNum>
-  <w:abstractNum w:abstractNumId="21" w15:restartNumberingAfterBreak="0">
+  <w:abstractNum w:abstractNumId="22" w15:restartNumberingAfterBreak="0">
     <w:nsid w:val="7F1E0337"/>
     <w:multiLevelType w:val="hybridMultilevel"/>
     <w:tmpl w:val="6C9054E8"/>
@@ -5801,10 +5897,10 @@
     <w:abstractNumId w:val="0"/>
   </w:num>
   <w:num w:numId="3">
-    <w:abstractNumId w:val="12"/>
+    <w:abstractNumId w:val="13"/>
   </w:num>
   <w:num w:numId="4">
-    <w:abstractNumId w:val="19"/>
+    <w:abstractNumId w:val="20"/>
   </w:num>
   <w:num w:numId="5">
     <w:abstractNumId w:val="9"/>
@@ -5813,10 +5909,10 @@
     <w:abstractNumId w:val="5"/>
   </w:num>
   <w:num w:numId="7">
-    <w:abstractNumId w:val="20"/>
+    <w:abstractNumId w:val="21"/>
   </w:num>
   <w:num w:numId="8">
-    <w:abstractNumId w:val="21"/>
+    <w:abstractNumId w:val="22"/>
   </w:num>
   <w:num w:numId="9">
     <w:abstractNumId w:val="7"/>
@@ -5825,16 +5921,16 @@
     <w:abstractNumId w:val="4"/>
   </w:num>
   <w:num w:numId="11">
-    <w:abstractNumId w:val="16"/>
+    <w:abstractNumId w:val="17"/>
   </w:num>
   <w:num w:numId="12">
-    <w:abstractNumId w:val="18"/>
+    <w:abstractNumId w:val="19"/>
   </w:num>
   <w:num w:numId="13">
-    <w:abstractNumId w:val="11"/>
+    <w:abstractNumId w:val="12"/>
   </w:num>
   <w:num w:numId="14">
-    <w:abstractNumId w:val="13"/>
+    <w:abstractNumId w:val="14"/>
   </w:num>
   <w:num w:numId="15">
     <w:abstractNumId w:val="8"/>
@@ -5846,10 +5942,10 @@
     <w:abstractNumId w:val="6"/>
   </w:num>
   <w:num w:numId="18">
-    <w:abstractNumId w:val="14"/>
+    <w:abstractNumId w:val="15"/>
   </w:num>
   <w:num w:numId="19">
-    <w:abstractNumId w:val="15"/>
+    <w:abstractNumId w:val="16"/>
   </w:num>
   <w:num w:numId="20">
     <w:abstractNumId w:val="3"/>
@@ -5858,7 +5954,10 @@
     <w:abstractNumId w:val="1"/>
   </w:num>
   <w:num w:numId="22">
-    <w:abstractNumId w:val="17"/>
+    <w:abstractNumId w:val="18"/>
+  </w:num>
+  <w:num w:numId="23">
+    <w:abstractNumId w:val="11"/>
   </w:num>
   <w:numIdMacAtCleanup w:val="22"/>
 </w:numbering>
@@ -6374,6 +6473,7 @@
   <w:style w:type="character" w:default="1" w:styleId="DefaultParagraphFont">
     <w:name w:val="Default Paragraph Font"/>
     <w:uiPriority w:val="1"/>
+    <w:semiHidden/>
     <w:unhideWhenUsed/>
   </w:style>
   <w:style w:type="table" w:default="1" w:styleId="TableNormal">

</xml_diff>

<commit_message>
Requirements added to report.
</commit_message>
<xml_diff>
--- a/Documents/Documentation/Report.docx
+++ b/Documents/Documentation/Report.docx
@@ -1691,33 +1691,17 @@
       <w:bookmarkEnd w:id="3"/>
     </w:p>
     <w:p>
-      <w:r>
-        <w:fldChar w:fldCharType="begin"/>
-      </w:r>
-      <w:r>
-        <w:instrText xml:space="preserve"> TOC \h \z \c "Figure" </w:instrText>
-      </w:r>
-      <w:r>
-        <w:fldChar w:fldCharType="separate"/>
-      </w:r>
-      <w:r>
-        <w:rPr>
-          <w:b/>
-          <w:bCs/>
-          <w:noProof/>
-          <w:lang w:val="en-US"/>
-        </w:rPr>
-        <w:t>No table of figures entries found.</w:t>
-      </w:r>
-      <w:r>
-        <w:rPr>
-          <w:b/>
-          <w:bCs/>
-          <w:noProof/>
-          <w:lang w:val="en-US"/>
-        </w:rPr>
-        <w:fldChar w:fldCharType="end"/>
-      </w:r>
+      <w:fldSimple w:instr=" TOC \h \z \c &quot;Figure&quot; ">
+        <w:r>
+          <w:rPr>
+            <w:b/>
+            <w:bCs/>
+            <w:noProof/>
+            <w:lang w:val="en-US"/>
+          </w:rPr>
+          <w:t>No table of figures entries found.</w:t>
+        </w:r>
+      </w:fldSimple>
       <w:r>
         <w:br w:type="page"/>
       </w:r>
@@ -1976,13 +1960,8 @@
       <w:r>
         <w:t xml:space="preserve">, 2003). </w:t>
       </w:r>
-      <w:proofErr w:type="gramStart"/>
-      <w:r>
-        <w:t>Both of these</w:t>
-      </w:r>
-      <w:proofErr w:type="gramEnd"/>
-      <w:r>
-        <w:t xml:space="preserve"> points apply today, If the VR experience will be greatly affected if immersion is broken, so during development I must pay extra attention to this</w:t>
+      <w:r>
+        <w:t>Both of these points apply today, If the VR experience will be greatly affected if immersion is broken, so during development I must pay extra attention to this</w:t>
       </w:r>
       <w:r>
         <w:t xml:space="preserve"> as one of the major causes of braking immersion is frame drops whilst playing a VR game, therefore it is imperative that my code is optimised</w:t>
@@ -2030,15 +2009,7 @@
         <w:t xml:space="preserve">Sensors are placed on the body and tracked by the headset allowing </w:t>
       </w:r>
       <w:r>
-        <w:t xml:space="preserve">for more accurate tracking of limbs creating the illusion of the player </w:t>
-      </w:r>
-      <w:proofErr w:type="gramStart"/>
-      <w:r>
-        <w:t>actually being</w:t>
-      </w:r>
-      <w:proofErr w:type="gramEnd"/>
-      <w:r>
-        <w:t xml:space="preserve"> in the virtual world.</w:t>
+        <w:t>for more accurate tracking of limbs creating the illusion of the player actually being in the virtual world.</w:t>
       </w:r>
     </w:p>
     <w:p>
@@ -2444,7 +2415,6 @@
         <w:t xml:space="preserve">, </w:t>
       </w:r>
       <w:hyperlink r:id="rId37" w:history="1">
-        <w:proofErr w:type="spellStart"/>
         <w:r>
           <w:rPr>
             <w:rStyle w:val="Hyperlink"/>
@@ -2453,7 +2423,6 @@
           </w:rPr>
           <w:t>Shrawankar</w:t>
         </w:r>
-        <w:proofErr w:type="spellEnd"/>
       </w:hyperlink>
       <w:r>
         <w:t>, 2016</w:t>
@@ -2795,11 +2764,9 @@
                 <w:lang w:val="en-US"/>
               </w:rPr>
             </w:pPr>
-            <w:proofErr w:type="spellStart"/>
             <w:r>
               <w:t>AIseek</w:t>
             </w:r>
-            <w:proofErr w:type="spellEnd"/>
           </w:p>
         </w:tc>
         <w:tc>
@@ -2922,11 +2889,9 @@
                 <w:lang w:val="en-US"/>
               </w:rPr>
             </w:pPr>
-            <w:proofErr w:type="spellStart"/>
             <w:r>
               <w:t>Ipion</w:t>
             </w:r>
-            <w:proofErr w:type="spellEnd"/>
           </w:p>
           <w:p>
             <w:pPr>
@@ -3145,11 +3110,9 @@
                 <w:lang w:val="en-US"/>
               </w:rPr>
             </w:pPr>
-            <w:proofErr w:type="spellStart"/>
             <w:r>
               <w:t>Kynapse</w:t>
             </w:r>
-            <w:proofErr w:type="spellEnd"/>
           </w:p>
         </w:tc>
         <w:tc>
@@ -3255,11 +3218,9 @@
                 <w:lang w:val="en-US"/>
               </w:rPr>
             </w:pPr>
-            <w:proofErr w:type="spellStart"/>
             <w:r>
               <w:t>Kynapse</w:t>
             </w:r>
-            <w:proofErr w:type="spellEnd"/>
           </w:p>
         </w:tc>
         <w:tc>
@@ -3564,45 +3525,27 @@
           <w:color w:val="000000"/>
           <w:shd w:val="clear" w:color="auto" w:fill="FFFFFF"/>
         </w:rPr>
-        <w:t xml:space="preserve"> A recent example of plugins that allow unity to obtain this functionality include, </w:t>
-      </w:r>
-      <w:proofErr w:type="spellStart"/>
+        <w:t xml:space="preserve"> A recent example of plugins that allow unity to obtain this functionality include, FlowCanvas, playmaker, Bolt and Amplify shader editor </w:t>
+      </w:r>
+      <w:r>
+        <w:rPr>
+          <w:rFonts w:cstheme="minorHAnsi"/>
+        </w:rPr>
+        <w:t>(</w:t>
+      </w:r>
       <w:r>
         <w:rPr>
           <w:rFonts w:cstheme="minorHAnsi"/>
           <w:color w:val="000000"/>
           <w:shd w:val="clear" w:color="auto" w:fill="FFFFFF"/>
         </w:rPr>
-        <w:t>FlowCanvas</w:t>
-      </w:r>
-      <w:proofErr w:type="spellEnd"/>
-      <w:r>
+        <w:t xml:space="preserve">Chu, Zaman, 2021). </w:t>
+      </w:r>
+    </w:p>
+    <w:p>
+      <w:pPr>
         <w:rPr>
           <w:rFonts w:cstheme="minorHAnsi"/>
-          <w:color w:val="000000"/>
-          <w:shd w:val="clear" w:color="auto" w:fill="FFFFFF"/>
-        </w:rPr>
-        <w:t xml:space="preserve">, playmaker, Bolt and Amplify shader editor </w:t>
-      </w:r>
-      <w:r>
-        <w:rPr>
-          <w:rFonts w:cstheme="minorHAnsi"/>
-        </w:rPr>
-        <w:t>(</w:t>
-      </w:r>
-      <w:r>
-        <w:rPr>
-          <w:rFonts w:cstheme="minorHAnsi"/>
-          <w:color w:val="000000"/>
-          <w:shd w:val="clear" w:color="auto" w:fill="FFFFFF"/>
-        </w:rPr>
-        <w:t xml:space="preserve">Chu, Zaman, 2021). </w:t>
-      </w:r>
-    </w:p>
-    <w:p>
-      <w:pPr>
-        <w:rPr>
-          <w:rFonts w:cstheme="minorHAnsi"/>
         </w:rPr>
       </w:pPr>
     </w:p>
@@ -3651,15 +3594,7 @@
         <w:t>.</w:t>
       </w:r>
       <w:r>
-        <w:t xml:space="preserve"> The Django framework can map URLS to methods, it can also render HTML webpages and it can handle cookies, session </w:t>
-      </w:r>
-      <w:proofErr w:type="gramStart"/>
-      <w:r>
-        <w:t>and also</w:t>
-      </w:r>
-      <w:proofErr w:type="gramEnd"/>
-      <w:r>
-        <w:t xml:space="preserve"> web security (Yudin et al., 2020). Django can also support things like relational databases using object-relational </w:t>
+        <w:t xml:space="preserve"> The Django framework can map URLS to methods, it can also render HTML webpages and it can handle cookies, session and also web security (Yudin et al., 2020). Django can also support things like relational databases using object-relational </w:t>
       </w:r>
       <w:r>
         <w:t>mapping (</w:t>
@@ -3683,16 +3618,11 @@
         <w:t xml:space="preserve"> It also contains tools that allow easy authentication and authorization (Yudin et al., 2020).</w:t>
       </w:r>
       <w:r>
-        <w:t xml:space="preserve"> It is also widely used, namely these websites use it, YouTube, Spotify </w:t>
-      </w:r>
-      <w:proofErr w:type="gramStart"/>
-      <w:r>
-        <w:t>and</w:t>
+        <w:t xml:space="preserve"> It is also widely used, namely these websites use it, YouTube, Spotify and</w:t>
       </w:r>
       <w:r>
         <w:t xml:space="preserve"> also</w:t>
       </w:r>
-      <w:proofErr w:type="gramEnd"/>
       <w:r>
         <w:t xml:space="preserve"> many others (Yudin et al., 2020).</w:t>
       </w:r>
@@ -3806,27 +3736,13 @@
         <w:t xml:space="preserve"> eta al., 2018</w:t>
       </w:r>
       <w:r>
-        <w:t>)</w:t>
-      </w:r>
-      <w:r>
-        <w:t xml:space="preserve">. </w:t>
+        <w:t xml:space="preserve">). </w:t>
       </w:r>
       <w:r>
         <w:t>However,</w:t>
       </w:r>
       <w:r>
-        <w:t xml:space="preserve"> it does not have support for accessing databases, validating web </w:t>
-      </w:r>
-      <w:proofErr w:type="gramStart"/>
-      <w:r>
-        <w:t>forms</w:t>
-      </w:r>
-      <w:proofErr w:type="gramEnd"/>
-      <w:r>
-        <w:t xml:space="preserve"> or authenticating users </w:t>
-      </w:r>
-      <w:r>
-        <w:t>(</w:t>
+        <w:t xml:space="preserve"> it does not have support for accessing databases, validating web forms or authenticating users (</w:t>
       </w:r>
       <w:r>
         <w:rPr>
@@ -3858,13 +3774,7 @@
         <w:t xml:space="preserve">Comparing Django’s and Flasks features, Django is the most logical option as it </w:t>
       </w:r>
       <w:r>
-        <w:t xml:space="preserve">allows the use of an SQLite database and has user </w:t>
-      </w:r>
-      <w:r>
-        <w:t>authentication and authorization</w:t>
-      </w:r>
-      <w:r>
-        <w:t xml:space="preserve"> features which is lacking in the Flask framework.</w:t>
+        <w:t>allows the use of an SQLite database and has user authentication and authorization features which is lacking in the Flask framework.</w:t>
       </w:r>
     </w:p>
     <w:p>
@@ -4228,15 +4138,7 @@
     </w:p>
     <w:p>
       <w:r>
-        <w:t xml:space="preserve">Web tech, </w:t>
-      </w:r>
-      <w:proofErr w:type="gramStart"/>
-      <w:r>
-        <w:t>frontend</w:t>
-      </w:r>
-      <w:proofErr w:type="gramEnd"/>
-      <w:r>
-        <w:t xml:space="preserve"> and backend</w:t>
+        <w:t>Web tech, frontend and backend</w:t>
       </w:r>
     </w:p>
     <w:p>
@@ -4294,25 +4196,7 @@
           <w:color w:val="000000"/>
           <w:shd w:val="clear" w:color="auto" w:fill="FFFFFF"/>
         </w:rPr>
-        <w:t xml:space="preserve">End of each chapter should be a summary of what was </w:t>
-      </w:r>
-      <w:proofErr w:type="gramStart"/>
-      <w:r>
-        <w:rPr>
-          <w:rFonts w:ascii="Open Sans" w:hAnsi="Open Sans" w:cs="Open Sans"/>
-          <w:color w:val="000000"/>
-          <w:shd w:val="clear" w:color="auto" w:fill="FFFFFF"/>
-        </w:rPr>
-        <w:t>it</w:t>
-      </w:r>
-      <w:proofErr w:type="gramEnd"/>
-      <w:r>
-        <w:rPr>
-          <w:rFonts w:ascii="Open Sans" w:hAnsi="Open Sans" w:cs="Open Sans"/>
-          <w:color w:val="000000"/>
-          <w:shd w:val="clear" w:color="auto" w:fill="FFFFFF"/>
-        </w:rPr>
-        <w:t xml:space="preserve"> in.</w:t>
+        <w:t>End of each chapter should be a summary of what was it in.</w:t>
       </w:r>
     </w:p>
     <w:p/>
@@ -4336,29 +4220,936 @@
       <w:bookmarkEnd w:id="6"/>
     </w:p>
     <w:p>
-      <w:pPr>
-        <w:rPr>
-          <w:rFonts w:eastAsia="Times New Roman" w:cs="Times New Roman"/>
-          <w:b/>
-          <w:bCs/>
-          <w:color w:val="1A9DAC"/>
-          <w:kern w:val="36"/>
-          <w:sz w:val="48"/>
-          <w:szCs w:val="48"/>
-          <w:lang w:eastAsia="en-GB"/>
-        </w:rPr>
-      </w:pPr>
-      <w:r>
-        <w:br w:type="page"/>
-      </w:r>
-    </w:p>
+      <w:r>
+        <w:t>This section of the report will contain 20 requirements in total. 10 Functional and 10 non-functional. I will be using MosCoW to illustrate the Priority of each of the requirements.</w:t>
+      </w:r>
+    </w:p>
+    <w:p>
+      <w:r>
+        <w:t xml:space="preserve">Must – The system must have this, and this is the highest priority </w:t>
+      </w:r>
+    </w:p>
+    <w:p>
+      <w:r>
+        <w:t xml:space="preserve">Should – The system should have this, this is mid priority </w:t>
+      </w:r>
+    </w:p>
+    <w:p>
+      <w:r>
+        <w:t>Could – This system could have this, however it is not necessary</w:t>
+      </w:r>
+    </w:p>
+    <w:p>
+      <w:r>
+        <w:t xml:space="preserve">Would – This could be added in the future </w:t>
+      </w:r>
+    </w:p>
+    <w:p>
+      <w:pPr>
+        <w:pStyle w:val="Heading2"/>
+      </w:pPr>
+      <w:r>
+        <w:t>Functional Requirements:</w:t>
+      </w:r>
+    </w:p>
+    <w:tbl>
+      <w:tblPr>
+        <w:tblStyle w:val="TableGrid"/>
+        <w:tblW w:w="0" w:type="auto"/>
+        <w:tblLook w:val="04A0" w:firstRow="1" w:lastRow="0" w:firstColumn="1" w:lastColumn="0" w:noHBand="0" w:noVBand="1"/>
+      </w:tblPr>
+      <w:tblGrid>
+        <w:gridCol w:w="3005"/>
+        <w:gridCol w:w="3005"/>
+        <w:gridCol w:w="3006"/>
+      </w:tblGrid>
+      <w:tr>
+        <w:tc>
+          <w:tcPr>
+            <w:tcW w:w="3005" w:type="dxa"/>
+          </w:tcPr>
+          <w:p>
+            <w:r>
+              <w:t>Requirement No.</w:t>
+            </w:r>
+          </w:p>
+        </w:tc>
+        <w:tc>
+          <w:tcPr>
+            <w:tcW w:w="3005" w:type="dxa"/>
+          </w:tcPr>
+          <w:p>
+            <w:r>
+              <w:t xml:space="preserve">Priority </w:t>
+            </w:r>
+          </w:p>
+        </w:tc>
+        <w:tc>
+          <w:tcPr>
+            <w:tcW w:w="3006" w:type="dxa"/>
+          </w:tcPr>
+          <w:p>
+            <w:r>
+              <w:t>Requirement</w:t>
+            </w:r>
+          </w:p>
+        </w:tc>
+      </w:tr>
+      <w:tr>
+        <w:tc>
+          <w:tcPr>
+            <w:tcW w:w="3005" w:type="dxa"/>
+          </w:tcPr>
+          <w:p>
+            <w:r>
+              <w:t>FR1</w:t>
+            </w:r>
+          </w:p>
+        </w:tc>
+        <w:tc>
+          <w:tcPr>
+            <w:tcW w:w="3005" w:type="dxa"/>
+          </w:tcPr>
+          <w:p>
+            <w:r>
+              <w:t>Must</w:t>
+            </w:r>
+          </w:p>
+        </w:tc>
+        <w:tc>
+          <w:tcPr>
+            <w:tcW w:w="3006" w:type="dxa"/>
+          </w:tcPr>
+          <w:p>
+            <w:r>
+              <w:t>The game must allow input from both controllers and hand tracking</w:t>
+            </w:r>
+          </w:p>
+        </w:tc>
+      </w:tr>
+      <w:tr>
+        <w:tc>
+          <w:tcPr>
+            <w:tcW w:w="3005" w:type="dxa"/>
+          </w:tcPr>
+          <w:p>
+            <w:r>
+              <w:t>FR</w:t>
+            </w:r>
+            <w:r>
+              <w:t>2</w:t>
+            </w:r>
+          </w:p>
+        </w:tc>
+        <w:tc>
+          <w:tcPr>
+            <w:tcW w:w="3005" w:type="dxa"/>
+          </w:tcPr>
+          <w:p>
+            <w:r>
+              <w:t>Must</w:t>
+            </w:r>
+          </w:p>
+        </w:tc>
+        <w:tc>
+          <w:tcPr>
+            <w:tcW w:w="3006" w:type="dxa"/>
+          </w:tcPr>
+          <w:p>
+            <w:r>
+              <w:t>Must have an algorithm or algorithms that can detect when a puzzle is solved when a button is pushed</w:t>
+            </w:r>
+            <w:r>
+              <w:t xml:space="preserve"> </w:t>
+            </w:r>
+          </w:p>
+        </w:tc>
+      </w:tr>
+      <w:tr>
+        <w:tc>
+          <w:tcPr>
+            <w:tcW w:w="3005" w:type="dxa"/>
+          </w:tcPr>
+          <w:p>
+            <w:r>
+              <w:t>FR</w:t>
+            </w:r>
+            <w:r>
+              <w:t>3</w:t>
+            </w:r>
+          </w:p>
+        </w:tc>
+        <w:tc>
+          <w:tcPr>
+            <w:tcW w:w="3005" w:type="dxa"/>
+          </w:tcPr>
+          <w:p>
+            <w:r>
+              <w:t>Must</w:t>
+            </w:r>
+          </w:p>
+        </w:tc>
+        <w:tc>
+          <w:tcPr>
+            <w:tcW w:w="3006" w:type="dxa"/>
+          </w:tcPr>
+          <w:p>
+            <w:r>
+              <w:t>The game must have two puzzles for the user to play, 8 Queens etc</w:t>
+            </w:r>
+          </w:p>
+        </w:tc>
+      </w:tr>
+      <w:tr>
+        <w:tc>
+          <w:tcPr>
+            <w:tcW w:w="3005" w:type="dxa"/>
+          </w:tcPr>
+          <w:p>
+            <w:r>
+              <w:t>FR</w:t>
+            </w:r>
+            <w:r>
+              <w:t>4</w:t>
+            </w:r>
+          </w:p>
+        </w:tc>
+        <w:tc>
+          <w:tcPr>
+            <w:tcW w:w="3005" w:type="dxa"/>
+          </w:tcPr>
+          <w:p>
+            <w:r>
+              <w:t>Must</w:t>
+            </w:r>
+          </w:p>
+        </w:tc>
+        <w:tc>
+          <w:tcPr>
+            <w:tcW w:w="3006" w:type="dxa"/>
+          </w:tcPr>
+          <w:p>
+            <w:r>
+              <w:t xml:space="preserve">The game must save past puzzle solutions </w:t>
+            </w:r>
+            <w:r>
+              <w:t xml:space="preserve">onto the headset </w:t>
+            </w:r>
+            <w:r>
+              <w:t>solved by the user</w:t>
+            </w:r>
+          </w:p>
+        </w:tc>
+      </w:tr>
+      <w:tr>
+        <w:tc>
+          <w:tcPr>
+            <w:tcW w:w="3005" w:type="dxa"/>
+          </w:tcPr>
+          <w:p>
+            <w:r>
+              <w:t>FR</w:t>
+            </w:r>
+            <w:r>
+              <w:t>5</w:t>
+            </w:r>
+          </w:p>
+        </w:tc>
+        <w:tc>
+          <w:tcPr>
+            <w:tcW w:w="3005" w:type="dxa"/>
+          </w:tcPr>
+          <w:p>
+            <w:r>
+              <w:t>Must</w:t>
+            </w:r>
+          </w:p>
+        </w:tc>
+        <w:tc>
+          <w:tcPr>
+            <w:tcW w:w="3006" w:type="dxa"/>
+          </w:tcPr>
+          <w:p>
+            <w:r>
+              <w:t xml:space="preserve">Push high scores to a website </w:t>
+            </w:r>
+          </w:p>
+        </w:tc>
+      </w:tr>
+      <w:tr>
+        <w:tc>
+          <w:tcPr>
+            <w:tcW w:w="3005" w:type="dxa"/>
+          </w:tcPr>
+          <w:p>
+            <w:r>
+              <w:t>FR</w:t>
+            </w:r>
+            <w:r>
+              <w:t>6</w:t>
+            </w:r>
+          </w:p>
+        </w:tc>
+        <w:tc>
+          <w:tcPr>
+            <w:tcW w:w="3005" w:type="dxa"/>
+          </w:tcPr>
+          <w:p>
+            <w:r>
+              <w:t>Should</w:t>
+            </w:r>
+          </w:p>
+        </w:tc>
+        <w:tc>
+          <w:tcPr>
+            <w:tcW w:w="3006" w:type="dxa"/>
+          </w:tcPr>
+          <w:p>
+            <w:r>
+              <w:t>Allow users to login to the website</w:t>
+            </w:r>
+            <w:r>
+              <w:t xml:space="preserve"> </w:t>
+            </w:r>
+          </w:p>
+        </w:tc>
+      </w:tr>
+      <w:tr>
+        <w:tc>
+          <w:tcPr>
+            <w:tcW w:w="3005" w:type="dxa"/>
+          </w:tcPr>
+          <w:p>
+            <w:r>
+              <w:t>FR</w:t>
+            </w:r>
+            <w:r>
+              <w:t>7</w:t>
+            </w:r>
+          </w:p>
+        </w:tc>
+        <w:tc>
+          <w:tcPr>
+            <w:tcW w:w="3005" w:type="dxa"/>
+          </w:tcPr>
+          <w:p>
+            <w:r>
+              <w:t>Should</w:t>
+            </w:r>
+          </w:p>
+        </w:tc>
+        <w:tc>
+          <w:tcPr>
+            <w:tcW w:w="3006" w:type="dxa"/>
+          </w:tcPr>
+          <w:p>
+            <w:r>
+              <w:t xml:space="preserve">Allow users to manage their leader board data, I.E delete, change </w:t>
+            </w:r>
+            <w:r>
+              <w:t>their</w:t>
+            </w:r>
+            <w:r>
+              <w:t xml:space="preserve"> name etc</w:t>
+            </w:r>
+          </w:p>
+        </w:tc>
+      </w:tr>
+      <w:tr>
+        <w:tc>
+          <w:tcPr>
+            <w:tcW w:w="3005" w:type="dxa"/>
+          </w:tcPr>
+          <w:p>
+            <w:r>
+              <w:t>FR</w:t>
+            </w:r>
+            <w:r>
+              <w:t>8</w:t>
+            </w:r>
+          </w:p>
+        </w:tc>
+        <w:tc>
+          <w:tcPr>
+            <w:tcW w:w="3005" w:type="dxa"/>
+          </w:tcPr>
+          <w:p>
+            <w:r>
+              <w:t>Could</w:t>
+            </w:r>
+          </w:p>
+        </w:tc>
+        <w:tc>
+          <w:tcPr>
+            <w:tcW w:w="3006" w:type="dxa"/>
+          </w:tcPr>
+          <w:p>
+            <w:r>
+              <w:t>Store games save data on dedicated server and pull data when game is loaded</w:t>
+            </w:r>
+          </w:p>
+        </w:tc>
+      </w:tr>
+      <w:tr>
+        <w:tc>
+          <w:tcPr>
+            <w:tcW w:w="3005" w:type="dxa"/>
+          </w:tcPr>
+          <w:p>
+            <w:r>
+              <w:t>FR</w:t>
+            </w:r>
+            <w:r>
+              <w:t>9</w:t>
+            </w:r>
+          </w:p>
+        </w:tc>
+        <w:tc>
+          <w:tcPr>
+            <w:tcW w:w="3005" w:type="dxa"/>
+          </w:tcPr>
+          <w:p>
+            <w:r>
+              <w:t>Could</w:t>
+            </w:r>
+          </w:p>
+        </w:tc>
+        <w:tc>
+          <w:tcPr>
+            <w:tcW w:w="3006" w:type="dxa"/>
+          </w:tcPr>
+          <w:p>
+            <w:r>
+              <w:t xml:space="preserve">The game will provide a </w:t>
+            </w:r>
+            <w:r>
+              <w:t>hit if a user does not make a move within a given time frame</w:t>
+            </w:r>
+          </w:p>
+        </w:tc>
+      </w:tr>
+      <w:tr>
+        <w:tc>
+          <w:tcPr>
+            <w:tcW w:w="3005" w:type="dxa"/>
+          </w:tcPr>
+          <w:p>
+            <w:r>
+              <w:t>FR1</w:t>
+            </w:r>
+            <w:r>
+              <w:t>0</w:t>
+            </w:r>
+          </w:p>
+        </w:tc>
+        <w:tc>
+          <w:tcPr>
+            <w:tcW w:w="3005" w:type="dxa"/>
+          </w:tcPr>
+          <w:p>
+            <w:r>
+              <w:t>Would</w:t>
+            </w:r>
+            <w:r>
+              <w:t xml:space="preserve"> </w:t>
+            </w:r>
+          </w:p>
+        </w:tc>
+        <w:tc>
+          <w:tcPr>
+            <w:tcW w:w="3006" w:type="dxa"/>
+          </w:tcPr>
+          <w:p>
+            <w:r>
+              <w:t>Allow multiplayer – Allow users to join other user to solve the puzzles.</w:t>
+            </w:r>
+          </w:p>
+        </w:tc>
+      </w:tr>
+    </w:tbl>
+    <w:p/>
+    <w:p>
+      <w:pPr>
+        <w:pStyle w:val="Heading2"/>
+      </w:pPr>
+    </w:p>
+    <w:p>
+      <w:pPr>
+        <w:pStyle w:val="Heading2"/>
+      </w:pPr>
+    </w:p>
+    <w:p>
+      <w:pPr>
+        <w:pStyle w:val="Heading2"/>
+      </w:pPr>
+      <w:r>
+        <w:lastRenderedPageBreak/>
+        <w:t>Non-f</w:t>
+      </w:r>
+      <w:r>
+        <w:t>unctional Requirements:</w:t>
+      </w:r>
+    </w:p>
+    <w:tbl>
+      <w:tblPr>
+        <w:tblStyle w:val="TableGrid"/>
+        <w:tblW w:w="0" w:type="auto"/>
+        <w:tblLook w:val="04A0" w:firstRow="1" w:lastRow="0" w:firstColumn="1" w:lastColumn="0" w:noHBand="0" w:noVBand="1"/>
+      </w:tblPr>
+      <w:tblGrid>
+        <w:gridCol w:w="3005"/>
+        <w:gridCol w:w="3005"/>
+        <w:gridCol w:w="3006"/>
+      </w:tblGrid>
+      <w:tr>
+        <w:tc>
+          <w:tcPr>
+            <w:tcW w:w="3005" w:type="dxa"/>
+          </w:tcPr>
+          <w:p>
+            <w:r>
+              <w:t>Requirement No.</w:t>
+            </w:r>
+          </w:p>
+        </w:tc>
+        <w:tc>
+          <w:tcPr>
+            <w:tcW w:w="3005" w:type="dxa"/>
+          </w:tcPr>
+          <w:p>
+            <w:r>
+              <w:t xml:space="preserve">Priority </w:t>
+            </w:r>
+          </w:p>
+        </w:tc>
+        <w:tc>
+          <w:tcPr>
+            <w:tcW w:w="3006" w:type="dxa"/>
+          </w:tcPr>
+          <w:p>
+            <w:r>
+              <w:t>Requirement</w:t>
+            </w:r>
+          </w:p>
+        </w:tc>
+      </w:tr>
+      <w:tr>
+        <w:tc>
+          <w:tcPr>
+            <w:tcW w:w="3005" w:type="dxa"/>
+          </w:tcPr>
+          <w:p>
+            <w:r>
+              <w:t>N</w:t>
+            </w:r>
+            <w:r>
+              <w:t>-</w:t>
+            </w:r>
+            <w:r>
+              <w:t>FR1</w:t>
+            </w:r>
+          </w:p>
+        </w:tc>
+        <w:tc>
+          <w:tcPr>
+            <w:tcW w:w="3005" w:type="dxa"/>
+          </w:tcPr>
+          <w:p>
+            <w:r>
+              <w:t>Must</w:t>
+            </w:r>
+          </w:p>
+        </w:tc>
+        <w:tc>
+          <w:tcPr>
+            <w:tcW w:w="3006" w:type="dxa"/>
+          </w:tcPr>
+          <w:p>
+            <w:r>
+              <w:t>The game must have a way to select between different puzzles in the form of a UI</w:t>
+            </w:r>
+          </w:p>
+        </w:tc>
+      </w:tr>
+      <w:tr>
+        <w:tc>
+          <w:tcPr>
+            <w:tcW w:w="3005" w:type="dxa"/>
+          </w:tcPr>
+          <w:p>
+            <w:r>
+              <w:t>N</w:t>
+            </w:r>
+            <w:r>
+              <w:t>-</w:t>
+            </w:r>
+            <w:r>
+              <w:t>FR2</w:t>
+            </w:r>
+          </w:p>
+        </w:tc>
+        <w:tc>
+          <w:tcPr>
+            <w:tcW w:w="3005" w:type="dxa"/>
+          </w:tcPr>
+          <w:p>
+            <w:r>
+              <w:t>Must</w:t>
+            </w:r>
+          </w:p>
+        </w:tc>
+        <w:tc>
+          <w:tcPr>
+            <w:tcW w:w="3006" w:type="dxa"/>
+          </w:tcPr>
+          <w:p>
+            <w:r>
+              <w:t>A</w:t>
+            </w:r>
+            <w:r>
+              <w:t>llow for the addition of new puzzles</w:t>
+            </w:r>
+          </w:p>
+        </w:tc>
+      </w:tr>
+      <w:tr>
+        <w:tc>
+          <w:tcPr>
+            <w:tcW w:w="3005" w:type="dxa"/>
+          </w:tcPr>
+          <w:p>
+            <w:r>
+              <w:t>N</w:t>
+            </w:r>
+            <w:r>
+              <w:t>-</w:t>
+            </w:r>
+            <w:r>
+              <w:t>FR3</w:t>
+            </w:r>
+          </w:p>
+        </w:tc>
+        <w:tc>
+          <w:tcPr>
+            <w:tcW w:w="3005" w:type="dxa"/>
+          </w:tcPr>
+          <w:p>
+            <w:r>
+              <w:t xml:space="preserve">Must </w:t>
+            </w:r>
+          </w:p>
+        </w:tc>
+        <w:tc>
+          <w:tcPr>
+            <w:tcW w:w="3006" w:type="dxa"/>
+          </w:tcPr>
+          <w:p>
+            <w:r>
+              <w:t>Must run</w:t>
+            </w:r>
+            <w:r>
+              <w:t xml:space="preserve"> on the </w:t>
+            </w:r>
+            <w:r>
+              <w:t xml:space="preserve">Oculus </w:t>
+            </w:r>
+            <w:r>
+              <w:t>Quest 2</w:t>
+            </w:r>
+          </w:p>
+        </w:tc>
+      </w:tr>
+      <w:tr>
+        <w:tc>
+          <w:tcPr>
+            <w:tcW w:w="3005" w:type="dxa"/>
+          </w:tcPr>
+          <w:p>
+            <w:r>
+              <w:t>N</w:t>
+            </w:r>
+            <w:r>
+              <w:t>-</w:t>
+            </w:r>
+            <w:r>
+              <w:t>FR4</w:t>
+            </w:r>
+          </w:p>
+        </w:tc>
+        <w:tc>
+          <w:tcPr>
+            <w:tcW w:w="3005" w:type="dxa"/>
+          </w:tcPr>
+          <w:p>
+            <w:r>
+              <w:t xml:space="preserve">Must </w:t>
+            </w:r>
+          </w:p>
+        </w:tc>
+        <w:tc>
+          <w:tcPr>
+            <w:tcW w:w="3006" w:type="dxa"/>
+          </w:tcPr>
+          <w:p>
+            <w:r>
+              <w:t>Must be</w:t>
+            </w:r>
+            <w:r>
+              <w:t xml:space="preserve"> simple</w:t>
+            </w:r>
+            <w:r>
+              <w:t xml:space="preserve"> </w:t>
+            </w:r>
+            <w:r>
+              <w:t>to maintain both quest 2 app and website</w:t>
+            </w:r>
+          </w:p>
+        </w:tc>
+      </w:tr>
+      <w:tr>
+        <w:tc>
+          <w:tcPr>
+            <w:tcW w:w="3005" w:type="dxa"/>
+          </w:tcPr>
+          <w:p>
+            <w:r>
+              <w:t>N</w:t>
+            </w:r>
+            <w:r>
+              <w:t>-</w:t>
+            </w:r>
+            <w:r>
+              <w:t>FR5</w:t>
+            </w:r>
+          </w:p>
+        </w:tc>
+        <w:tc>
+          <w:tcPr>
+            <w:tcW w:w="3005" w:type="dxa"/>
+          </w:tcPr>
+          <w:p>
+            <w:r>
+              <w:t xml:space="preserve">Must </w:t>
+            </w:r>
+          </w:p>
+        </w:tc>
+        <w:tc>
+          <w:tcPr>
+            <w:tcW w:w="3006" w:type="dxa"/>
+          </w:tcPr>
+          <w:p>
+            <w:r>
+              <w:t>Be able to check a solution within 1 second</w:t>
+            </w:r>
+          </w:p>
+        </w:tc>
+      </w:tr>
+      <w:tr>
+        <w:tc>
+          <w:tcPr>
+            <w:tcW w:w="3005" w:type="dxa"/>
+          </w:tcPr>
+          <w:p>
+            <w:r>
+              <w:t>N</w:t>
+            </w:r>
+            <w:r>
+              <w:t>-</w:t>
+            </w:r>
+            <w:r>
+              <w:t>FR6</w:t>
+            </w:r>
+          </w:p>
+        </w:tc>
+        <w:tc>
+          <w:tcPr>
+            <w:tcW w:w="3005" w:type="dxa"/>
+          </w:tcPr>
+          <w:p>
+            <w:r>
+              <w:t>Must</w:t>
+            </w:r>
+          </w:p>
+        </w:tc>
+        <w:tc>
+          <w:tcPr>
+            <w:tcW w:w="3006" w:type="dxa"/>
+          </w:tcPr>
+          <w:p>
+            <w:r>
+              <w:t xml:space="preserve">Multiple users must be able to use website </w:t>
+            </w:r>
+            <w:r>
+              <w:t>at the</w:t>
+            </w:r>
+            <w:r>
+              <w:t xml:space="preserve"> same time</w:t>
+            </w:r>
+          </w:p>
+        </w:tc>
+      </w:tr>
+      <w:tr>
+        <w:tc>
+          <w:tcPr>
+            <w:tcW w:w="3005" w:type="dxa"/>
+          </w:tcPr>
+          <w:p>
+            <w:r>
+              <w:t>N</w:t>
+            </w:r>
+            <w:r>
+              <w:t>-</w:t>
+            </w:r>
+            <w:r>
+              <w:t>FR7</w:t>
+            </w:r>
+          </w:p>
+        </w:tc>
+        <w:tc>
+          <w:tcPr>
+            <w:tcW w:w="3005" w:type="dxa"/>
+          </w:tcPr>
+          <w:p>
+            <w:r>
+              <w:t xml:space="preserve">Should </w:t>
+            </w:r>
+          </w:p>
+        </w:tc>
+        <w:tc>
+          <w:tcPr>
+            <w:tcW w:w="3006" w:type="dxa"/>
+          </w:tcPr>
+          <w:p>
+            <w:r>
+              <w:t>Be able to send data to the website from the headset and update it within 1 second</w:t>
+            </w:r>
+          </w:p>
+        </w:tc>
+      </w:tr>
+      <w:tr>
+        <w:tc>
+          <w:tcPr>
+            <w:tcW w:w="3005" w:type="dxa"/>
+          </w:tcPr>
+          <w:p>
+            <w:r>
+              <w:t>N</w:t>
+            </w:r>
+            <w:r>
+              <w:t>-</w:t>
+            </w:r>
+            <w:r>
+              <w:t>FR8</w:t>
+            </w:r>
+          </w:p>
+        </w:tc>
+        <w:tc>
+          <w:tcPr>
+            <w:tcW w:w="3005" w:type="dxa"/>
+          </w:tcPr>
+          <w:p>
+            <w:r>
+              <w:t>Could</w:t>
+            </w:r>
+          </w:p>
+        </w:tc>
+        <w:tc>
+          <w:tcPr>
+            <w:tcW w:w="3006" w:type="dxa"/>
+          </w:tcPr>
+          <w:p>
+            <w:r>
+              <w:t xml:space="preserve">Use </w:t>
+            </w:r>
+          </w:p>
+        </w:tc>
+      </w:tr>
+      <w:tr>
+        <w:tc>
+          <w:tcPr>
+            <w:tcW w:w="3005" w:type="dxa"/>
+          </w:tcPr>
+          <w:p>
+            <w:r>
+              <w:t>N</w:t>
+            </w:r>
+            <w:r>
+              <w:t>-</w:t>
+            </w:r>
+            <w:r>
+              <w:t>FR9</w:t>
+            </w:r>
+          </w:p>
+        </w:tc>
+        <w:tc>
+          <w:tcPr>
+            <w:tcW w:w="3005" w:type="dxa"/>
+          </w:tcPr>
+          <w:p>
+            <w:r>
+              <w:t>Could</w:t>
+            </w:r>
+          </w:p>
+        </w:tc>
+        <w:tc>
+          <w:tcPr>
+            <w:tcW w:w="3006" w:type="dxa"/>
+          </w:tcPr>
+          <w:p/>
+        </w:tc>
+      </w:tr>
+      <w:tr>
+        <w:tc>
+          <w:tcPr>
+            <w:tcW w:w="3005" w:type="dxa"/>
+          </w:tcPr>
+          <w:p>
+            <w:r>
+              <w:t>N-</w:t>
+            </w:r>
+            <w:r>
+              <w:t>FR10</w:t>
+            </w:r>
+          </w:p>
+        </w:tc>
+        <w:tc>
+          <w:tcPr>
+            <w:tcW w:w="3005" w:type="dxa"/>
+          </w:tcPr>
+          <w:p>
+            <w:r>
+              <w:t>Would</w:t>
+            </w:r>
+          </w:p>
+        </w:tc>
+        <w:tc>
+          <w:tcPr>
+            <w:tcW w:w="3006" w:type="dxa"/>
+          </w:tcPr>
+          <w:p>
+            <w:r>
+              <w:t xml:space="preserve">The website would not be down for more than </w:t>
+            </w:r>
+            <w:r>
+              <w:t xml:space="preserve">5 </w:t>
+            </w:r>
+            <w:r>
+              <w:t>minutes during a fault</w:t>
+            </w:r>
+          </w:p>
+        </w:tc>
+      </w:tr>
+    </w:tbl>
+    <w:p/>
+    <w:p/>
+    <w:p/>
+    <w:p/>
     <w:p>
       <w:pPr>
         <w:pStyle w:val="Heading1"/>
       </w:pPr>
       <w:bookmarkStart w:id="7" w:name="_Toc83734967"/>
       <w:r>
-        <w:lastRenderedPageBreak/>
         <w:t>Methodology</w:t>
       </w:r>
       <w:bookmarkEnd w:id="7"/>

</xml_diff>

<commit_message>
Poster and testing finished
</commit_message>
<xml_diff>
--- a/Documents/Documentation/Report.docx
+++ b/Documents/Documentation/Report.docx
@@ -5347,10 +5347,7 @@
         <w:fldChar w:fldCharType="begin"/>
       </w:r>
       <w:r>
-        <w:instrText xml:space="preserve"> HYPERLINK "https://learning.oreilly.com/search/?query=author%3A</w:instrText>
-      </w:r>
-      <w:r>
-        <w:instrText xml:space="preserve">%22Sufyan%20bin%20Uzayr%22&amp;sort=relevance&amp;highlight=true" </w:instrText>
+        <w:instrText xml:space="preserve"> HYPERLINK "https://learning.oreilly.com/search/?query=author%3A%22Sufyan%20bin%20Uzayr%22&amp;sort=relevance&amp;highlight=true" </w:instrText>
       </w:r>
       <w:r>
         <w:fldChar w:fldCharType="separate"/>
@@ -8017,7 +8014,13 @@
           </w:tcPr>
           <w:p>
             <w:r>
-              <w:t>8 Queens - Website must receive Score data after the puzzle is solved</w:t>
+              <w:t>8 Queens - Website must receive Score data</w:t>
+            </w:r>
+            <w:r>
+              <w:t xml:space="preserve"> and username</w:t>
+            </w:r>
+            <w:r>
+              <w:t xml:space="preserve"> after the puzzle is solved</w:t>
             </w:r>
           </w:p>
         </w:tc>
@@ -8059,7 +8062,13 @@
           </w:tcPr>
           <w:p>
             <w:r>
-              <w:t>2048 – Website must receive score data if the user loses.</w:t>
+              <w:t xml:space="preserve">2048 – Website must receive score data </w:t>
+            </w:r>
+            <w:r>
+              <w:t xml:space="preserve">and username </w:t>
+            </w:r>
+            <w:r>
+              <w:t>if the user loses.</w:t>
             </w:r>
           </w:p>
         </w:tc>
@@ -8111,7 +8120,13 @@
           </w:tcPr>
           <w:p>
             <w:r>
-              <w:t>2048 – Website must receive score data if the user Wins.</w:t>
+              <w:t>2048 – Website must receive</w:t>
+            </w:r>
+            <w:r>
+              <w:t xml:space="preserve"> and username</w:t>
+            </w:r>
+            <w:r>
+              <w:t xml:space="preserve"> score data if the user Wins.</w:t>
             </w:r>
           </w:p>
         </w:tc>
@@ -9231,6 +9246,143 @@
     </w:p>
     <w:p>
       <w:r>
+        <w:t>Architecture diagram</w:t>
+      </w:r>
+    </w:p>
+    <w:p>
+      <w:r>
+        <w:rPr>
+          <w:noProof/>
+        </w:rPr>
+        <w:drawing>
+          <wp:inline distT="0" distB="0" distL="0" distR="0" wp14:anchorId="534910EB" wp14:editId="263DC4C6">
+            <wp:extent cx="5731510" cy="3268345"/>
+            <wp:effectExtent l="0" t="0" r="2540" b="8255"/>
+            <wp:docPr id="47" name="Picture 47" descr="Diagram&#10;&#10;Description automatically generated"/>
+            <wp:cNvGraphicFramePr>
+              <a:graphicFrameLocks xmlns:a="http://schemas.openxmlformats.org/drawingml/2006/main" noChangeAspect="1"/>
+            </wp:cNvGraphicFramePr>
+            <a:graphic xmlns:a="http://schemas.openxmlformats.org/drawingml/2006/main">
+              <a:graphicData uri="http://schemas.openxmlformats.org/drawingml/2006/picture">
+                <pic:pic xmlns:pic="http://schemas.openxmlformats.org/drawingml/2006/picture">
+                  <pic:nvPicPr>
+                    <pic:cNvPr id="47" name="Picture 47" descr="Diagram&#10;&#10;Description automatically generated"/>
+                    <pic:cNvPicPr>
+                      <a:picLocks noChangeAspect="1" noChangeArrowheads="1"/>
+                    </pic:cNvPicPr>
+                  </pic:nvPicPr>
+                  <pic:blipFill>
+                    <a:blip r:embed="rId60">
+                      <a:extLst>
+                        <a:ext uri="{28A0092B-C50C-407E-A947-70E740481C1C}">
+                          <a14:useLocalDpi xmlns:a14="http://schemas.microsoft.com/office/drawing/2010/main" val="0"/>
+                        </a:ext>
+                      </a:extLst>
+                    </a:blip>
+                    <a:srcRect/>
+                    <a:stretch>
+                      <a:fillRect/>
+                    </a:stretch>
+                  </pic:blipFill>
+                  <pic:spPr bwMode="auto">
+                    <a:xfrm>
+                      <a:off x="0" y="0"/>
+                      <a:ext cx="5731510" cy="3268345"/>
+                    </a:xfrm>
+                    <a:prstGeom prst="rect">
+                      <a:avLst/>
+                    </a:prstGeom>
+                    <a:noFill/>
+                    <a:ln>
+                      <a:noFill/>
+                    </a:ln>
+                  </pic:spPr>
+                </pic:pic>
+              </a:graphicData>
+            </a:graphic>
+          </wp:inline>
+        </w:drawing>
+      </w:r>
+    </w:p>
+    <w:p>
+      <w:r>
+        <w:t xml:space="preserve">Use-Case diagram </w:t>
+      </w:r>
+      <w:r>
+        <w:t>Website</w:t>
+      </w:r>
+      <w:r>
+        <w:t xml:space="preserve"> (</w:t>
+      </w:r>
+      <w:r>
+        <w:t>Django</w:t>
+      </w:r>
+      <w:r>
+        <w:t>)</w:t>
+      </w:r>
+    </w:p>
+    <w:p>
+      <w:r>
+        <w:rPr>
+          <w:noProof/>
+        </w:rPr>
+        <w:drawing>
+          <wp:inline distT="0" distB="0" distL="0" distR="0" wp14:anchorId="726BF0B7" wp14:editId="7659138D">
+            <wp:extent cx="3702634" cy="3261649"/>
+            <wp:effectExtent l="0" t="0" r="0" b="0"/>
+            <wp:docPr id="49" name="Picture 49" descr="Diagram&#10;&#10;Description automatically generated"/>
+            <wp:cNvGraphicFramePr>
+              <a:graphicFrameLocks xmlns:a="http://schemas.openxmlformats.org/drawingml/2006/main" noChangeAspect="1"/>
+            </wp:cNvGraphicFramePr>
+            <a:graphic xmlns:a="http://schemas.openxmlformats.org/drawingml/2006/main">
+              <a:graphicData uri="http://schemas.openxmlformats.org/drawingml/2006/picture">
+                <pic:pic xmlns:pic="http://schemas.openxmlformats.org/drawingml/2006/picture">
+                  <pic:nvPicPr>
+                    <pic:cNvPr id="49" name="Picture 49" descr="Diagram&#10;&#10;Description automatically generated"/>
+                    <pic:cNvPicPr>
+                      <a:picLocks noChangeAspect="1" noChangeArrowheads="1"/>
+                    </pic:cNvPicPr>
+                  </pic:nvPicPr>
+                  <pic:blipFill>
+                    <a:blip r:embed="rId61">
+                      <a:extLst>
+                        <a:ext uri="{28A0092B-C50C-407E-A947-70E740481C1C}">
+                          <a14:useLocalDpi xmlns:a14="http://schemas.microsoft.com/office/drawing/2010/main" val="0"/>
+                        </a:ext>
+                      </a:extLst>
+                    </a:blip>
+                    <a:srcRect/>
+                    <a:stretch>
+                      <a:fillRect/>
+                    </a:stretch>
+                  </pic:blipFill>
+                  <pic:spPr bwMode="auto">
+                    <a:xfrm>
+                      <a:off x="0" y="0"/>
+                      <a:ext cx="3711484" cy="3269445"/>
+                    </a:xfrm>
+                    <a:prstGeom prst="rect">
+                      <a:avLst/>
+                    </a:prstGeom>
+                    <a:noFill/>
+                    <a:ln>
+                      <a:noFill/>
+                    </a:ln>
+                  </pic:spPr>
+                </pic:pic>
+              </a:graphicData>
+            </a:graphic>
+          </wp:inline>
+        </w:drawing>
+      </w:r>
+      <w:r>
+        <w:br/>
+      </w:r>
+    </w:p>
+    <w:p/>
+    <w:p>
+      <w:r>
+        <w:lastRenderedPageBreak/>
         <w:t xml:space="preserve">Use-Case diagram puzzle game </w:t>
       </w:r>
       <w:r>
@@ -9263,7 +9415,7 @@
                     </pic:cNvPicPr>
                   </pic:nvPicPr>
                   <pic:blipFill>
-                    <a:blip r:embed="rId60" cstate="print">
+                    <a:blip r:embed="rId62" cstate="print">
                       <a:extLst>
                         <a:ext uri="{28A0092B-C50C-407E-A947-70E740481C1C}">
                           <a14:useLocalDpi xmlns:a14="http://schemas.microsoft.com/office/drawing/2010/main" val="0"/>
@@ -9294,9 +9446,6 @@
           </wp:inline>
         </w:drawing>
       </w:r>
-      <w:r>
-        <w:br/>
-      </w:r>
     </w:p>
     <w:p>
       <w:r>
@@ -9326,7 +9475,7 @@
                     </pic:cNvPicPr>
                   </pic:nvPicPr>
                   <pic:blipFill>
-                    <a:blip r:embed="rId61">
+                    <a:blip r:embed="rId63">
                       <a:extLst>
                         <a:ext uri="{28A0092B-C50C-407E-A947-70E740481C1C}">
                           <a14:useLocalDpi xmlns:a14="http://schemas.microsoft.com/office/drawing/2010/main" val="0"/>
@@ -9358,18 +9507,11 @@
         </w:drawing>
       </w:r>
     </w:p>
-    <w:p/>
-    <w:p/>
-    <w:p/>
-    <w:p/>
-    <w:p/>
-    <w:p/>
     <w:p>
       <w:pPr>
         <w:pStyle w:val="Heading2"/>
       </w:pPr>
       <w:r>
-        <w:lastRenderedPageBreak/>
         <w:t>Low Level Design</w:t>
       </w:r>
     </w:p>
@@ -9392,16 +9534,10 @@
           <w:noProof/>
         </w:rPr>
         <w:drawing>
-          <wp:inline distT="0" distB="0" distL="0" distR="0" wp14:anchorId="1CC9CB8C" wp14:editId="6BEB296A">
-            <wp:extent cx="5731510" cy="2550160"/>
-            <wp:effectExtent l="0" t="0" r="2540" b="2540"/>
-            <wp:docPr id="1026" name="Picture 2" descr="A picture containing application&#10;&#10;Description automatically generated">
-              <a:extLst xmlns:a="http://schemas.openxmlformats.org/drawingml/2006/main">
-                <a:ext uri="{FF2B5EF4-FFF2-40B4-BE49-F238E27FC236}">
-                  <a16:creationId xmlns:a16="http://schemas.microsoft.com/office/drawing/2014/main" id="{19EE1001-E6B7-47BE-ACC4-6B563C6636A5}"/>
-                </a:ext>
-              </a:extLst>
-            </wp:docPr>
+          <wp:inline distT="0" distB="0" distL="0" distR="0" wp14:anchorId="29D7260E" wp14:editId="5985574B">
+            <wp:extent cx="5731510" cy="2313305"/>
+            <wp:effectExtent l="0" t="0" r="2540" b="0"/>
+            <wp:docPr id="48" name="Picture 48" descr="Timeline&#10;&#10;Description automatically generated with medium confidence"/>
             <wp:cNvGraphicFramePr>
               <a:graphicFrameLocks xmlns:a="http://schemas.openxmlformats.org/drawingml/2006/main" noChangeAspect="1"/>
             </wp:cNvGraphicFramePr>
@@ -9409,19 +9545,13 @@
               <a:graphicData uri="http://schemas.openxmlformats.org/drawingml/2006/picture">
                 <pic:pic xmlns:pic="http://schemas.openxmlformats.org/drawingml/2006/picture">
                   <pic:nvPicPr>
-                    <pic:cNvPr id="1026" name="Picture 2" descr="A picture containing application&#10;&#10;Description automatically generated">
-                      <a:extLst>
-                        <a:ext uri="{FF2B5EF4-FFF2-40B4-BE49-F238E27FC236}">
-                          <a16:creationId xmlns:a16="http://schemas.microsoft.com/office/drawing/2014/main" id="{19EE1001-E6B7-47BE-ACC4-6B563C6636A5}"/>
-                        </a:ext>
-                      </a:extLst>
-                    </pic:cNvPr>
+                    <pic:cNvPr id="48" name="Picture 48" descr="Timeline&#10;&#10;Description automatically generated with medium confidence"/>
                     <pic:cNvPicPr>
                       <a:picLocks noChangeAspect="1" noChangeArrowheads="1"/>
                     </pic:cNvPicPr>
                   </pic:nvPicPr>
                   <pic:blipFill>
-                    <a:blip r:embed="rId62" cstate="print">
+                    <a:blip r:embed="rId64" cstate="print">
                       <a:extLst>
                         <a:ext uri="{28A0092B-C50C-407E-A947-70E740481C1C}">
                           <a14:useLocalDpi xmlns:a14="http://schemas.microsoft.com/office/drawing/2010/main" val="0"/>
@@ -9436,12 +9566,15 @@
                   <pic:spPr bwMode="auto">
                     <a:xfrm>
                       <a:off x="0" y="0"/>
-                      <a:ext cx="5731510" cy="2550160"/>
+                      <a:ext cx="5731510" cy="2313305"/>
                     </a:xfrm>
                     <a:prstGeom prst="rect">
                       <a:avLst/>
                     </a:prstGeom>
                     <a:noFill/>
+                    <a:ln>
+                      <a:noFill/>
+                    </a:ln>
                   </pic:spPr>
                 </pic:pic>
               </a:graphicData>
@@ -9455,6 +9588,7 @@
         <w:pStyle w:val="Heading2"/>
       </w:pPr>
       <w:r>
+        <w:lastRenderedPageBreak/>
         <w:t>Reuse of existing code</w:t>
       </w:r>
     </w:p>
@@ -9560,7 +9694,7 @@
                     </pic:cNvPicPr>
                   </pic:nvPicPr>
                   <pic:blipFill>
-                    <a:blip r:embed="rId63">
+                    <a:blip r:embed="rId65">
                       <a:extLst>
                         <a:ext uri="{28A0092B-C50C-407E-A947-70E740481C1C}">
                           <a14:useLocalDpi xmlns:a14="http://schemas.microsoft.com/office/drawing/2010/main" val="0"/>
@@ -9726,7 +9860,7 @@
                     </pic:cNvPicPr>
                   </pic:nvPicPr>
                   <pic:blipFill>
-                    <a:blip r:embed="rId64">
+                    <a:blip r:embed="rId66">
                       <a:extLst>
                         <a:ext uri="{28A0092B-C50C-407E-A947-70E740481C1C}">
                           <a14:useLocalDpi xmlns:a14="http://schemas.microsoft.com/office/drawing/2010/main" val="0"/>
@@ -9897,7 +10031,7 @@
                     </pic:cNvPicPr>
                   </pic:nvPicPr>
                   <pic:blipFill>
-                    <a:blip r:embed="rId65">
+                    <a:blip r:embed="rId67">
                       <a:extLst>
                         <a:ext uri="{28A0092B-C50C-407E-A947-70E740481C1C}">
                           <a14:useLocalDpi xmlns:a14="http://schemas.microsoft.com/office/drawing/2010/main" val="0"/>
@@ -9964,7 +10098,7 @@
                     </pic:cNvPicPr>
                   </pic:nvPicPr>
                   <pic:blipFill>
-                    <a:blip r:embed="rId66">
+                    <a:blip r:embed="rId68">
                       <a:extLst>
                         <a:ext uri="{28A0092B-C50C-407E-A947-70E740481C1C}">
                           <a14:useLocalDpi xmlns:a14="http://schemas.microsoft.com/office/drawing/2010/main" val="0"/>
@@ -10035,7 +10169,7 @@
                     </pic:cNvPicPr>
                   </pic:nvPicPr>
                   <pic:blipFill>
-                    <a:blip r:embed="rId67">
+                    <a:blip r:embed="rId69">
                       <a:extLst>
                         <a:ext uri="{28A0092B-C50C-407E-A947-70E740481C1C}">
                           <a14:useLocalDpi xmlns:a14="http://schemas.microsoft.com/office/drawing/2010/main" val="0"/>
@@ -10251,7 +10385,7 @@
                     </pic:cNvPicPr>
                   </pic:nvPicPr>
                   <pic:blipFill>
-                    <a:blip r:embed="rId68">
+                    <a:blip r:embed="rId70">
                       <a:extLst>
                         <a:ext uri="{28A0092B-C50C-407E-A947-70E740481C1C}">
                           <a14:useLocalDpi xmlns:a14="http://schemas.microsoft.com/office/drawing/2010/main" val="0"/>
@@ -10665,7 +10799,7 @@
                     </pic:cNvPicPr>
                   </pic:nvPicPr>
                   <pic:blipFill>
-                    <a:blip r:embed="rId69" cstate="print">
+                    <a:blip r:embed="rId71" cstate="print">
                       <a:extLst>
                         <a:ext uri="{28A0092B-C50C-407E-A947-70E740481C1C}">
                           <a14:useLocalDpi xmlns:a14="http://schemas.microsoft.com/office/drawing/2010/main" val="0"/>
@@ -11089,7 +11223,7 @@
                     </pic:cNvPicPr>
                   </pic:nvPicPr>
                   <pic:blipFill>
-                    <a:blip r:embed="rId70">
+                    <a:blip r:embed="rId72">
                       <a:extLst>
                         <a:ext uri="{28A0092B-C50C-407E-A947-70E740481C1C}">
                           <a14:useLocalDpi xmlns:a14="http://schemas.microsoft.com/office/drawing/2010/main" val="0"/>
@@ -11214,7 +11348,7 @@
                     </pic:cNvPicPr>
                   </pic:nvPicPr>
                   <pic:blipFill>
-                    <a:blip r:embed="rId71">
+                    <a:blip r:embed="rId73">
                       <a:extLst>
                         <a:ext uri="{28A0092B-C50C-407E-A947-70E740481C1C}">
                           <a14:useLocalDpi xmlns:a14="http://schemas.microsoft.com/office/drawing/2010/main" val="0"/>
@@ -11323,7 +11457,7 @@
                     </pic:cNvPicPr>
                   </pic:nvPicPr>
                   <pic:blipFill>
-                    <a:blip r:embed="rId72">
+                    <a:blip r:embed="rId74">
                       <a:extLst>
                         <a:ext uri="{28A0092B-C50C-407E-A947-70E740481C1C}">
                           <a14:useLocalDpi xmlns:a14="http://schemas.microsoft.com/office/drawing/2010/main" val="0"/>
@@ -11629,10 +11763,7 @@
           </w:tcPr>
           <w:p>
             <w:r>
-              <w:t>player is in game, in the 8 queens’ scene</w:t>
-            </w:r>
-            <w:r>
-              <w:t>. With puzzle completed</w:t>
+              <w:t>player is in game, in the 8 queens’ scene. With puzzle completed</w:t>
             </w:r>
           </w:p>
         </w:tc>
@@ -11909,10 +12040,7 @@
           </w:tcPr>
           <w:p>
             <w:r>
-              <w:t>player is in game, in the 8 queens’ scene. With puzzle completed</w:t>
-            </w:r>
-            <w:r>
-              <w:t>, clicked submit score button</w:t>
+              <w:t>player is in game, in the 8 queens’ scene. With puzzle completed, clicked submit score button</w:t>
             </w:r>
           </w:p>
         </w:tc>
@@ -12128,7 +12256,7 @@
                     </pic:cNvPicPr>
                   </pic:nvPicPr>
                   <pic:blipFill>
-                    <a:blip r:embed="rId73">
+                    <a:blip r:embed="rId75">
                       <a:extLst>
                         <a:ext uri="{28A0092B-C50C-407E-A947-70E740481C1C}">
                           <a14:useLocalDpi xmlns:a14="http://schemas.microsoft.com/office/drawing/2010/main" val="0"/>
@@ -12553,7 +12681,7 @@
                     </pic:cNvPicPr>
                   </pic:nvPicPr>
                   <pic:blipFill>
-                    <a:blip r:embed="rId74" cstate="print">
+                    <a:blip r:embed="rId76" cstate="print">
                       <a:extLst>
                         <a:ext uri="{28A0092B-C50C-407E-A947-70E740481C1C}">
                           <a14:useLocalDpi xmlns:a14="http://schemas.microsoft.com/office/drawing/2010/main" val="0"/>
@@ -12668,7 +12796,7 @@
                     </pic:cNvPicPr>
                   </pic:nvPicPr>
                   <pic:blipFill>
-                    <a:blip r:embed="rId75">
+                    <a:blip r:embed="rId77">
                       <a:extLst>
                         <a:ext uri="{28A0092B-C50C-407E-A947-70E740481C1C}">
                           <a14:useLocalDpi xmlns:a14="http://schemas.microsoft.com/office/drawing/2010/main" val="0"/>
@@ -12828,7 +12956,7 @@
                     </pic:cNvPicPr>
                   </pic:nvPicPr>
                   <pic:blipFill>
-                    <a:blip r:embed="rId76" cstate="print">
+                    <a:blip r:embed="rId78" cstate="print">
                       <a:extLst>
                         <a:ext uri="{28A0092B-C50C-407E-A947-70E740481C1C}">
                           <a14:useLocalDpi xmlns:a14="http://schemas.microsoft.com/office/drawing/2010/main" val="0"/>
@@ -13218,13 +13346,7 @@
           </w:tcPr>
           <w:p>
             <w:r>
-              <w:t xml:space="preserve">When </w:t>
-            </w:r>
-            <w:r>
-              <w:t>right</w:t>
-            </w:r>
-            <w:r>
-              <w:t xml:space="preserve"> button is clicked all cubes move to the </w:t>
+              <w:t xml:space="preserve">When right button is clicked all cubes move to the </w:t>
             </w:r>
             <w:r>
               <w:t>right</w:t>
@@ -13288,13 +13410,7 @@
           </w:tcPr>
           <w:p>
             <w:r>
-              <w:t xml:space="preserve">When </w:t>
-            </w:r>
-            <w:r>
-              <w:t>down</w:t>
-            </w:r>
-            <w:r>
-              <w:t xml:space="preserve"> button is clicked all cubes move </w:t>
+              <w:t xml:space="preserve">When down button is clicked all cubes move </w:t>
             </w:r>
             <w:r>
               <w:t>down</w:t>
@@ -13358,13 +13474,7 @@
           </w:tcPr>
           <w:p>
             <w:r>
-              <w:t xml:space="preserve">When </w:t>
-            </w:r>
-            <w:r>
-              <w:t>up</w:t>
-            </w:r>
-            <w:r>
-              <w:t xml:space="preserve"> button is clicked all cubes move </w:t>
+              <w:t xml:space="preserve">When up button is clicked all cubes move </w:t>
             </w:r>
             <w:r>
               <w:t xml:space="preserve">up </w:t>
@@ -13504,13 +13614,7 @@
           </w:tcPr>
           <w:p>
             <w:r>
-              <w:t xml:space="preserve">Cubes must merge in the direction of the button the user clicked. Two “2” cubes are merged to produce 4. Button tested </w:t>
-            </w:r>
-            <w:r>
-              <w:t>right</w:t>
-            </w:r>
-            <w:r>
-              <w:t>.</w:t>
+              <w:t>Cubes must merge in the direction of the button the user clicked. Two “2” cubes are merged to produce 4. Button tested right.</w:t>
             </w:r>
           </w:p>
         </w:tc>
@@ -13562,13 +13666,7 @@
           </w:tcPr>
           <w:p>
             <w:r>
-              <w:t xml:space="preserve">Cubes must merge in the direction of the button the user clicked. Two “2” cubes are merged to produce 4. Button tested </w:t>
-            </w:r>
-            <w:r>
-              <w:t>up</w:t>
-            </w:r>
-            <w:r>
-              <w:t>.</w:t>
+              <w:t>Cubes must merge in the direction of the button the user clicked. Two “2” cubes are merged to produce 4. Button tested up.</w:t>
             </w:r>
           </w:p>
         </w:tc>
@@ -13620,13 +13718,7 @@
           </w:tcPr>
           <w:p>
             <w:r>
-              <w:t xml:space="preserve">Cubes must merge in the direction of the button the user clicked. Two “2” cubes are merged to produce 4. Button tested </w:t>
-            </w:r>
-            <w:r>
-              <w:t>down</w:t>
-            </w:r>
-            <w:r>
-              <w:t>.</w:t>
+              <w:t>Cubes must merge in the direction of the button the user clicked. Two “2” cubes are merged to produce 4. Button tested down.</w:t>
             </w:r>
           </w:p>
         </w:tc>
@@ -13691,10 +13783,7 @@
           </w:tcPr>
           <w:p>
             <w:r>
-              <w:t>2048 puzzle loaded; game is ready to play</w:t>
-            </w:r>
-            <w:r>
-              <w:t>, no more merges or cube movements can be made</w:t>
+              <w:t>2048 puzzle loaded; game is ready to play, no more merges or cube movements can be made</w:t>
             </w:r>
           </w:p>
         </w:tc>
@@ -13752,10 +13841,7 @@
           </w:tcPr>
           <w:p>
             <w:r>
-              <w:t>2048 puzzle loaded; game is ready to play,</w:t>
-            </w:r>
-            <w:r>
-              <w:t xml:space="preserve"> two cubes are about to be added to make 2048</w:t>
+              <w:t>2048 puzzle loaded; game is ready to play, two cubes are about to be added to make 2048</w:t>
             </w:r>
           </w:p>
         </w:tc>
@@ -13807,10 +13893,7 @@
           </w:tcPr>
           <w:p>
             <w:r>
-              <w:t>2048 puzzle loaded; game is ready to play, two cubes are about to be added</w:t>
-            </w:r>
-            <w:r>
-              <w:t>.</w:t>
+              <w:t>2048 puzzle loaded; game is ready to play, two cubes are about to be added.</w:t>
             </w:r>
           </w:p>
         </w:tc>
@@ -13914,10 +13997,7 @@
           </w:tcPr>
           <w:p>
             <w:r>
-              <w:t xml:space="preserve">After the game is </w:t>
-            </w:r>
-            <w:r>
-              <w:t>lost</w:t>
+              <w:t>After the game is lost</w:t>
             </w:r>
             <w:r>
               <w:t>,</w:t>
@@ -14217,7 +14297,7 @@
                     </pic:cNvPicPr>
                   </pic:nvPicPr>
                   <pic:blipFill>
-                    <a:blip r:embed="rId77">
+                    <a:blip r:embed="rId79">
                       <a:extLst>
                         <a:ext uri="{28A0092B-C50C-407E-A947-70E740481C1C}">
                           <a14:useLocalDpi xmlns:a14="http://schemas.microsoft.com/office/drawing/2010/main" val="0"/>
@@ -14609,7 +14689,7 @@
                     </pic:cNvPicPr>
                   </pic:nvPicPr>
                   <pic:blipFill>
-                    <a:blip r:embed="rId78" cstate="print">
+                    <a:blip r:embed="rId80" cstate="print">
                       <a:extLst>
                         <a:ext uri="{28A0092B-C50C-407E-A947-70E740481C1C}">
                           <a14:useLocalDpi xmlns:a14="http://schemas.microsoft.com/office/drawing/2010/main" val="0"/>
@@ -14773,7 +14853,7 @@
                     </pic:cNvPicPr>
                   </pic:nvPicPr>
                   <pic:blipFill>
-                    <a:blip r:embed="rId79" cstate="print">
+                    <a:blip r:embed="rId81" cstate="print">
                       <a:extLst>
                         <a:ext uri="{28A0092B-C50C-407E-A947-70E740481C1C}">
                           <a14:useLocalDpi xmlns:a14="http://schemas.microsoft.com/office/drawing/2010/main" val="0"/>
@@ -15067,6 +15147,27 @@
               <w:t xml:space="preserve"> sent to the webserver and scored in the database</w:t>
             </w:r>
           </w:p>
+          <w:p>
+            <w:r>
+              <w:t>(The username in this test is hard coded)</w:t>
+            </w:r>
+          </w:p>
+          <w:p/>
+          <w:p>
+            <w:r>
+              <w:t>Test data:</w:t>
+            </w:r>
+          </w:p>
+          <w:p>
+            <w:r>
+              <w:t xml:space="preserve">Username: “Test1” </w:t>
+            </w:r>
+          </w:p>
+          <w:p>
+            <w:r>
+              <w:t>Score Data: “1000”</w:t>
+            </w:r>
+          </w:p>
         </w:tc>
         <w:tc>
           <w:tcPr>
@@ -15116,19 +15217,34 @@
           </w:tcPr>
           <w:p>
             <w:r>
-              <w:t xml:space="preserve">After </w:t>
-            </w:r>
-            <w:r>
-              <w:t>2048</w:t>
-            </w:r>
-            <w:r>
-              <w:t xml:space="preserve"> puzzle is </w:t>
+              <w:t xml:space="preserve">After 2048 puzzle is </w:t>
             </w:r>
             <w:r>
               <w:t>lost</w:t>
             </w:r>
             <w:r>
               <w:t>, score data and username are sent to the webserver and scored in the database</w:t>
+            </w:r>
+          </w:p>
+          <w:p>
+            <w:r>
+              <w:t>(The username in this test is hard coded)</w:t>
+            </w:r>
+          </w:p>
+          <w:p/>
+          <w:p>
+            <w:r>
+              <w:t>Test data:</w:t>
+            </w:r>
+          </w:p>
+          <w:p>
+            <w:r>
+              <w:t xml:space="preserve">Username: “Test2” </w:t>
+            </w:r>
+          </w:p>
+          <w:p>
+            <w:r>
+              <w:t>Score Data: “300”</w:t>
             </w:r>
           </w:p>
         </w:tc>
@@ -15180,13 +15296,34 @@
           </w:tcPr>
           <w:p>
             <w:r>
-              <w:t xml:space="preserve">After 2048 puzzle is </w:t>
-            </w:r>
-            <w:r>
-              <w:t>won</w:t>
-            </w:r>
-            <w:r>
-              <w:t>, score data and username are sent to the webserver and scored in the database</w:t>
+              <w:t>After 2048 puzzle is won, score data and username are sent to the webserver and scored in the database</w:t>
+            </w:r>
+          </w:p>
+          <w:p>
+            <w:r>
+              <w:t>(The username in this test is hard coded)</w:t>
+            </w:r>
+          </w:p>
+          <w:p/>
+          <w:p>
+            <w:r>
+              <w:t>Test data:</w:t>
+            </w:r>
+          </w:p>
+          <w:p>
+            <w:r>
+              <w:t xml:space="preserve">Username: “Test3” </w:t>
+            </w:r>
+          </w:p>
+          <w:p>
+            <w:r>
+              <w:t>Score Data: “</w:t>
+            </w:r>
+            <w:r>
+              <w:t>400</w:t>
+            </w:r>
+            <w:r>
+              <w:t>”</w:t>
             </w:r>
           </w:p>
         </w:tc>
@@ -15299,19 +15436,10 @@
           </w:tcPr>
           <w:p>
             <w:r>
-              <w:t xml:space="preserve">Navigation bar </w:t>
-            </w:r>
-            <w:r>
-              <w:t>8 queens leader board</w:t>
-            </w:r>
-            <w:r>
-              <w:t xml:space="preserve"> button takes user to the </w:t>
-            </w:r>
-            <w:r>
-              <w:t>8 queens leader board</w:t>
-            </w:r>
-            <w:r>
-              <w:t xml:space="preserve"> page</w:t>
+              <w:t xml:space="preserve">Navigation bar 8 queens leader board button takes user to the </w:t>
+            </w:r>
+            <w:r>
+              <w:t>8 queens leader board page</w:t>
             </w:r>
           </w:p>
         </w:tc>
@@ -15384,19 +15512,7 @@
           </w:tcPr>
           <w:p>
             <w:r>
-              <w:t xml:space="preserve">Navigation bar </w:t>
-            </w:r>
-            <w:r>
-              <w:t>2048</w:t>
-            </w:r>
-            <w:r>
-              <w:t xml:space="preserve"> leader board button takes user to the </w:t>
-            </w:r>
-            <w:r>
-              <w:t>2048</w:t>
-            </w:r>
-            <w:r>
-              <w:t xml:space="preserve"> leader board page</w:t>
+              <w:t>Navigation bar 2048 leader board button takes user to the 2048 leader board page</w:t>
             </w:r>
           </w:p>
         </w:tc>
@@ -15419,19 +15535,13 @@
               <w:t xml:space="preserve">After clicking the </w:t>
             </w:r>
             <w:r>
-              <w:t>2048 leader board button</w:t>
-            </w:r>
-            <w:r>
-              <w:t xml:space="preserve"> </w:t>
+              <w:t xml:space="preserve">2048 leader board button </w:t>
             </w:r>
             <w:r>
               <w:t xml:space="preserve">user is taken to the </w:t>
             </w:r>
             <w:r>
-              <w:t>2048 leader board</w:t>
-            </w:r>
-            <w:r>
-              <w:t xml:space="preserve"> page.</w:t>
+              <w:t>2048 leader board page.</w:t>
             </w:r>
           </w:p>
         </w:tc>
@@ -15463,13 +15573,7 @@
           </w:tcPr>
           <w:p>
             <w:r>
-              <w:t xml:space="preserve">Navigation bar </w:t>
-            </w:r>
-            <w:r>
-              <w:t>about b</w:t>
-            </w:r>
-            <w:r>
-              <w:t xml:space="preserve">utton takes user to the </w:t>
+              <w:t xml:space="preserve">Navigation bar about button takes user to the </w:t>
             </w:r>
             <w:r>
               <w:t>about page</w:t>
@@ -15498,7 +15602,11 @@
               <w:t xml:space="preserve">about button </w:t>
             </w:r>
             <w:r>
-              <w:t xml:space="preserve">user is taken to the </w:t>
+              <w:t xml:space="preserve">user is </w:t>
+            </w:r>
+            <w:r>
+              <w:lastRenderedPageBreak/>
+              <w:t xml:space="preserve">taken to the </w:t>
             </w:r>
             <w:r>
               <w:t>about</w:t>
@@ -15514,6 +15622,7 @@
           </w:tcPr>
           <w:p>
             <w:r>
+              <w:lastRenderedPageBreak/>
               <w:t>pass</w:t>
             </w:r>
           </w:p>
@@ -15637,13 +15746,7 @@
               <w:t>2</w:t>
             </w:r>
             <w:r>
-              <w:t>” score “</w:t>
-            </w:r>
-            <w:r>
-              <w:t>300</w:t>
-            </w:r>
-            <w:r>
-              <w:t>”</w:t>
+              <w:t>” score “300”</w:t>
             </w:r>
           </w:p>
         </w:tc>
@@ -15706,7 +15809,6 @@
           <w:b/>
           <w:bCs/>
         </w:rPr>
-        <w:lastRenderedPageBreak/>
         <w:t>Sprint 4:</w:t>
       </w:r>
     </w:p>
@@ -15792,7 +15894,7 @@
                     </pic:cNvPicPr>
                   </pic:nvPicPr>
                   <pic:blipFill>
-                    <a:blip r:embed="rId80">
+                    <a:blip r:embed="rId82">
                       <a:extLst>
                         <a:ext uri="{28A0092B-C50C-407E-A947-70E740481C1C}">
                           <a14:useLocalDpi xmlns:a14="http://schemas.microsoft.com/office/drawing/2010/main" val="0"/>
@@ -15865,6 +15967,7 @@
         </w:numPr>
       </w:pPr>
       <w:r>
+        <w:lastRenderedPageBreak/>
         <w:t>Create two buttons in scene allowing travel to the 8 Queens puzzle and 2048 puzzles</w:t>
       </w:r>
       <w:r>
@@ -15904,7 +16007,6 @@
         <w:pStyle w:val="Heading3"/>
       </w:pPr>
       <w:r>
-        <w:lastRenderedPageBreak/>
         <w:t>Explanation important code completed in sprint:</w:t>
       </w:r>
     </w:p>
@@ -15939,7 +16041,7 @@
                     </pic:cNvPicPr>
                   </pic:nvPicPr>
                   <pic:blipFill>
-                    <a:blip r:embed="rId81">
+                    <a:blip r:embed="rId83">
                       <a:extLst>
                         <a:ext uri="{28A0092B-C50C-407E-A947-70E740481C1C}">
                           <a14:useLocalDpi xmlns:a14="http://schemas.microsoft.com/office/drawing/2010/main" val="0"/>
@@ -16038,7 +16140,7 @@
                     </pic:cNvPicPr>
                   </pic:nvPicPr>
                   <pic:blipFill>
-                    <a:blip r:embed="rId82" cstate="print">
+                    <a:blip r:embed="rId84" cstate="print">
                       <a:extLst>
                         <a:ext uri="{28A0092B-C50C-407E-A947-70E740481C1C}">
                           <a14:useLocalDpi xmlns:a14="http://schemas.microsoft.com/office/drawing/2010/main" val="0"/>
@@ -16073,6 +16175,15 @@
         <w:br w:type="textWrapping" w:clear="all"/>
       </w:r>
     </w:p>
+    <w:p/>
+    <w:p/>
+    <w:p/>
+    <w:p/>
+    <w:p/>
+    <w:p/>
+    <w:p/>
+    <w:p/>
+    <w:p/>
     <w:p>
       <w:pPr>
         <w:pStyle w:val="Heading3"/>
@@ -16225,13 +16336,7 @@
           </w:tcPr>
           <w:p>
             <w:r>
-              <w:t xml:space="preserve">When the </w:t>
-            </w:r>
-            <w:r>
-              <w:t>2048</w:t>
-            </w:r>
-            <w:r>
-              <w:t xml:space="preserve"> button is clicked, the user is taken to the </w:t>
+              <w:t xml:space="preserve">When the 2048 button is clicked, the user is taken to the </w:t>
             </w:r>
             <w:r>
               <w:t xml:space="preserve">2048 </w:t>
@@ -16297,33 +16402,530 @@
             <w:r>
               <w:t xml:space="preserve">The user </w:t>
             </w:r>
-            <w:proofErr w:type="gramStart"/>
-            <w:r>
-              <w:t>is able to</w:t>
-            </w:r>
-            <w:proofErr w:type="gramEnd"/>
+            <w:r>
+              <w:t>can</w:t>
+            </w:r>
             <w:r>
               <w:t xml:space="preserve"> type </w:t>
             </w:r>
+            <w:r>
+              <w:t xml:space="preserve">the username “user1” and it appears on the </w:t>
+            </w:r>
+            <w:r>
+              <w:t>in-game</w:t>
+            </w:r>
+            <w:r>
+              <w:t xml:space="preserve"> </w:t>
+            </w:r>
+            <w:r>
+              <w:t>screen</w:t>
+            </w:r>
+            <w:r>
+              <w:t>.</w:t>
+            </w:r>
           </w:p>
         </w:tc>
         <w:tc>
           <w:tcPr>
             <w:tcW w:w="1985" w:type="dxa"/>
           </w:tcPr>
-          <w:p/>
+          <w:p>
+            <w:r>
+              <w:t>User is in main menu</w:t>
+            </w:r>
+          </w:p>
         </w:tc>
         <w:tc>
           <w:tcPr>
             <w:tcW w:w="2260" w:type="dxa"/>
           </w:tcPr>
-          <w:p/>
+          <w:p>
+            <w:r>
+              <w:t xml:space="preserve">User data appeared after being typed out using the </w:t>
+            </w:r>
+            <w:r>
+              <w:t>in-game</w:t>
+            </w:r>
+            <w:r>
+              <w:t xml:space="preserve"> keyboard.</w:t>
+            </w:r>
+          </w:p>
         </w:tc>
         <w:tc>
           <w:tcPr>
             <w:tcW w:w="1000" w:type="dxa"/>
           </w:tcPr>
-          <w:p/>
+          <w:p>
+            <w:r>
+              <w:t>pass</w:t>
+            </w:r>
+          </w:p>
+        </w:tc>
+      </w:tr>
+      <w:tr>
+        <w:tc>
+          <w:tcPr>
+            <w:tcW w:w="1551" w:type="dxa"/>
+          </w:tcPr>
+          <w:p>
+            <w:r>
+              <w:t>FR15-VR-Menu</w:t>
+            </w:r>
+            <w:r>
+              <w:t xml:space="preserve"> and FR14-VR/WS-2048</w:t>
+            </w:r>
+          </w:p>
+        </w:tc>
+        <w:tc>
+          <w:tcPr>
+            <w:tcW w:w="3127" w:type="dxa"/>
+          </w:tcPr>
+          <w:p>
+            <w:r>
+              <w:t>8 Queens - Username is retrieved from the main menu keyboard and sent with the score data</w:t>
+            </w:r>
+            <w:r>
+              <w:t xml:space="preserve"> to webserver</w:t>
+            </w:r>
+          </w:p>
+        </w:tc>
+        <w:tc>
+          <w:tcPr>
+            <w:tcW w:w="1985" w:type="dxa"/>
+          </w:tcPr>
+          <w:p>
+            <w:r>
+              <w:t xml:space="preserve">User in 8 queens with puzzle complete </w:t>
+            </w:r>
+          </w:p>
+        </w:tc>
+        <w:tc>
+          <w:tcPr>
+            <w:tcW w:w="2260" w:type="dxa"/>
+          </w:tcPr>
+          <w:p>
+            <w:r>
+              <w:t>Username is retrieved from menu and sent a long with score data to webserver</w:t>
+            </w:r>
+          </w:p>
+        </w:tc>
+        <w:tc>
+          <w:tcPr>
+            <w:tcW w:w="1000" w:type="dxa"/>
+          </w:tcPr>
+          <w:p>
+            <w:r>
+              <w:t>pass</w:t>
+            </w:r>
+          </w:p>
+        </w:tc>
+      </w:tr>
+      <w:tr>
+        <w:trPr>
+          <w:trHeight w:val="47"/>
+        </w:trPr>
+        <w:tc>
+          <w:tcPr>
+            <w:tcW w:w="1551" w:type="dxa"/>
+          </w:tcPr>
+          <w:p>
+            <w:r>
+              <w:t>FR15-VR-Menu and FR14-VR/WS-2048</w:t>
+            </w:r>
+          </w:p>
+        </w:tc>
+        <w:tc>
+          <w:tcPr>
+            <w:tcW w:w="3127" w:type="dxa"/>
+          </w:tcPr>
+          <w:p>
+            <w:r>
+              <w:t>2048</w:t>
+            </w:r>
+            <w:r>
+              <w:t xml:space="preserve"> - Username is retrieved from the main menu keyboard and sent with the score data to webserver</w:t>
+            </w:r>
+            <w:r>
+              <w:t xml:space="preserve"> after the user loses</w:t>
+            </w:r>
+            <w:r>
+              <w:t xml:space="preserve"> and presses the main menu button</w:t>
+            </w:r>
+          </w:p>
+        </w:tc>
+        <w:tc>
+          <w:tcPr>
+            <w:tcW w:w="1985" w:type="dxa"/>
+          </w:tcPr>
+          <w:p>
+            <w:r>
+              <w:t xml:space="preserve">User in </w:t>
+            </w:r>
+            <w:r>
+              <w:t>2048</w:t>
+            </w:r>
+            <w:r>
+              <w:t xml:space="preserve"> with puzzle </w:t>
+            </w:r>
+            <w:r>
+              <w:t>Lost</w:t>
+            </w:r>
+            <w:r>
+              <w:t xml:space="preserve"> </w:t>
+            </w:r>
+          </w:p>
+        </w:tc>
+        <w:tc>
+          <w:tcPr>
+            <w:tcW w:w="2260" w:type="dxa"/>
+          </w:tcPr>
+          <w:p>
+            <w:r>
+              <w:t>Username is retrieved from menu and sent along with score data to webserver</w:t>
+            </w:r>
+          </w:p>
+        </w:tc>
+        <w:tc>
+          <w:tcPr>
+            <w:tcW w:w="1000" w:type="dxa"/>
+          </w:tcPr>
+          <w:p>
+            <w:r>
+              <w:t>pass</w:t>
+            </w:r>
+          </w:p>
+        </w:tc>
+      </w:tr>
+      <w:tr>
+        <w:trPr>
+          <w:trHeight w:val="47"/>
+        </w:trPr>
+        <w:tc>
+          <w:tcPr>
+            <w:tcW w:w="1551" w:type="dxa"/>
+          </w:tcPr>
+          <w:p>
+            <w:r>
+              <w:t>FR15-VR-Menu and FR14-VR/WS-2048</w:t>
+            </w:r>
+          </w:p>
+        </w:tc>
+        <w:tc>
+          <w:tcPr>
+            <w:tcW w:w="3127" w:type="dxa"/>
+          </w:tcPr>
+          <w:p>
+            <w:r>
+              <w:t>2048 -</w:t>
+            </w:r>
+            <w:r>
+              <w:t xml:space="preserve"> Username is retrieved from the main menu keyboard and sent with the score data to webserver</w:t>
+            </w:r>
+            <w:r>
+              <w:t xml:space="preserve"> after the user wins</w:t>
+            </w:r>
+            <w:r>
+              <w:t xml:space="preserve"> and presses the main menu button</w:t>
+            </w:r>
+          </w:p>
+        </w:tc>
+        <w:tc>
+          <w:tcPr>
+            <w:tcW w:w="1985" w:type="dxa"/>
+          </w:tcPr>
+          <w:p>
+            <w:r>
+              <w:t xml:space="preserve">User in </w:t>
+            </w:r>
+            <w:r>
+              <w:t>2048</w:t>
+            </w:r>
+            <w:r>
+              <w:t xml:space="preserve"> with puzzle </w:t>
+            </w:r>
+            <w:r>
+              <w:t>Won</w:t>
+            </w:r>
+          </w:p>
+        </w:tc>
+        <w:tc>
+          <w:tcPr>
+            <w:tcW w:w="2260" w:type="dxa"/>
+          </w:tcPr>
+          <w:p>
+            <w:r>
+              <w:t xml:space="preserve">Username is retrieved from menu and sent </w:t>
+            </w:r>
+            <w:r>
+              <w:t>along</w:t>
+            </w:r>
+            <w:r>
+              <w:t xml:space="preserve"> with score data to webserver</w:t>
+            </w:r>
+          </w:p>
+        </w:tc>
+        <w:tc>
+          <w:tcPr>
+            <w:tcW w:w="1000" w:type="dxa"/>
+          </w:tcPr>
+          <w:p>
+            <w:r>
+              <w:t>pass</w:t>
+            </w:r>
+          </w:p>
+        </w:tc>
+      </w:tr>
+    </w:tbl>
+    <w:p/>
+    <w:p>
+      <w:pPr>
+        <w:pStyle w:val="Heading2"/>
+      </w:pPr>
+      <w:r>
+        <w:t>Non-functional requirements testing:</w:t>
+      </w:r>
+    </w:p>
+    <w:tbl>
+      <w:tblPr>
+        <w:tblStyle w:val="TableGrid"/>
+        <w:tblW w:w="9923" w:type="dxa"/>
+        <w:tblInd w:w="-453" w:type="dxa"/>
+        <w:tblLook w:val="04A0" w:firstRow="1" w:lastRow="0" w:firstColumn="1" w:lastColumn="0" w:noHBand="0" w:noVBand="1"/>
+      </w:tblPr>
+      <w:tblGrid>
+        <w:gridCol w:w="1551"/>
+        <w:gridCol w:w="3127"/>
+        <w:gridCol w:w="1985"/>
+        <w:gridCol w:w="2260"/>
+        <w:gridCol w:w="1000"/>
+      </w:tblGrid>
+      <w:tr>
+        <w:tc>
+          <w:tcPr>
+            <w:tcW w:w="1551" w:type="dxa"/>
+          </w:tcPr>
+          <w:p>
+            <w:r>
+              <w:t xml:space="preserve">Requirement </w:t>
+            </w:r>
+          </w:p>
+        </w:tc>
+        <w:tc>
+          <w:tcPr>
+            <w:tcW w:w="3127" w:type="dxa"/>
+          </w:tcPr>
+          <w:p>
+            <w:r>
+              <w:t>Expected result</w:t>
+            </w:r>
+          </w:p>
+        </w:tc>
+        <w:tc>
+          <w:tcPr>
+            <w:tcW w:w="1985" w:type="dxa"/>
+          </w:tcPr>
+          <w:p>
+            <w:r>
+              <w:t>State of system</w:t>
+            </w:r>
+          </w:p>
+        </w:tc>
+        <w:tc>
+          <w:tcPr>
+            <w:tcW w:w="2260" w:type="dxa"/>
+          </w:tcPr>
+          <w:p>
+            <w:r>
+              <w:t>Actual Result</w:t>
+            </w:r>
+          </w:p>
+        </w:tc>
+        <w:tc>
+          <w:tcPr>
+            <w:tcW w:w="1000" w:type="dxa"/>
+          </w:tcPr>
+          <w:p>
+            <w:r>
+              <w:t>Pass/Fail</w:t>
+            </w:r>
+          </w:p>
+        </w:tc>
+      </w:tr>
+      <w:tr>
+        <w:tc>
+          <w:tcPr>
+            <w:tcW w:w="1551" w:type="dxa"/>
+          </w:tcPr>
+          <w:p>
+            <w:r>
+              <w:t>N-FR3</w:t>
+            </w:r>
+          </w:p>
+        </w:tc>
+        <w:tc>
+          <w:tcPr>
+            <w:tcW w:w="3127" w:type="dxa"/>
+          </w:tcPr>
+          <w:p>
+            <w:r>
+              <w:t xml:space="preserve">The game must be able to run at a reasonable frame rate on the quest 2, 60fps minimum </w:t>
+            </w:r>
+          </w:p>
+        </w:tc>
+        <w:tc>
+          <w:tcPr>
+            <w:tcW w:w="1985" w:type="dxa"/>
+          </w:tcPr>
+          <w:p>
+            <w:r>
+              <w:t>Game loaded in puzzle</w:t>
+            </w:r>
+          </w:p>
+        </w:tc>
+        <w:tc>
+          <w:tcPr>
+            <w:tcW w:w="2260" w:type="dxa"/>
+          </w:tcPr>
+          <w:p>
+            <w:r>
+              <w:t>Game achieves above 60 fps</w:t>
+            </w:r>
+          </w:p>
+        </w:tc>
+        <w:tc>
+          <w:tcPr>
+            <w:tcW w:w="1000" w:type="dxa"/>
+          </w:tcPr>
+          <w:p>
+            <w:r>
+              <w:t>pass</w:t>
+            </w:r>
+          </w:p>
+        </w:tc>
+      </w:tr>
+      <w:tr>
+        <w:tc>
+          <w:tcPr>
+            <w:tcW w:w="1551" w:type="dxa"/>
+          </w:tcPr>
+          <w:p>
+            <w:r>
+              <w:t>N-FR5</w:t>
+            </w:r>
+          </w:p>
+        </w:tc>
+        <w:tc>
+          <w:tcPr>
+            <w:tcW w:w="3127" w:type="dxa"/>
+          </w:tcPr>
+          <w:p>
+            <w:r>
+              <w:t xml:space="preserve">The game should be able to check the validity of a solution without any long durations </w:t>
+            </w:r>
+            <w:r>
+              <w:t xml:space="preserve">(over 5 seconds) </w:t>
+            </w:r>
+            <w:r>
+              <w:t>of lag.</w:t>
+            </w:r>
+          </w:p>
+        </w:tc>
+        <w:tc>
+          <w:tcPr>
+            <w:tcW w:w="1985" w:type="dxa"/>
+          </w:tcPr>
+          <w:p>
+            <w:r>
+              <w:t>Game loaded in puzzle 8 Queens</w:t>
+            </w:r>
+          </w:p>
+        </w:tc>
+        <w:tc>
+          <w:tcPr>
+            <w:tcW w:w="2260" w:type="dxa"/>
+          </w:tcPr>
+          <w:p>
+            <w:r>
+              <w:t xml:space="preserve">Only a brief second of lag when the solution validity is being calculated  </w:t>
+            </w:r>
+          </w:p>
+        </w:tc>
+        <w:tc>
+          <w:tcPr>
+            <w:tcW w:w="1000" w:type="dxa"/>
+          </w:tcPr>
+          <w:p>
+            <w:r>
+              <w:t>pass</w:t>
+            </w:r>
+          </w:p>
+        </w:tc>
+      </w:tr>
+      <w:tr>
+        <w:tc>
+          <w:tcPr>
+            <w:tcW w:w="1551" w:type="dxa"/>
+          </w:tcPr>
+          <w:p>
+            <w:r>
+              <w:t>N-FR5</w:t>
+            </w:r>
+          </w:p>
+        </w:tc>
+        <w:tc>
+          <w:tcPr>
+            <w:tcW w:w="3127" w:type="dxa"/>
+          </w:tcPr>
+          <w:p>
+            <w:r>
+              <w:t xml:space="preserve">2048 checking if lost. </w:t>
+            </w:r>
+            <w:r>
+              <w:t>The game should be able to check the validity of a solution without any long durations (over 5 seconds) of lag.</w:t>
+            </w:r>
+          </w:p>
+        </w:tc>
+        <w:tc>
+          <w:tcPr>
+            <w:tcW w:w="1985" w:type="dxa"/>
+          </w:tcPr>
+          <w:p>
+            <w:r>
+              <w:t>Game loaded in puzzle 2048</w:t>
+            </w:r>
+          </w:p>
+        </w:tc>
+        <w:tc>
+          <w:tcPr>
+            <w:tcW w:w="2260" w:type="dxa"/>
+          </w:tcPr>
+          <w:p>
+            <w:r>
+              <w:t xml:space="preserve">No lag present when testing, game runs smoothly, no delay when moving </w:t>
+            </w:r>
+            <w:r>
+              <w:t>a</w:t>
+            </w:r>
+            <w:r>
+              <w:t xml:space="preserve">nd </w:t>
+            </w:r>
+            <w:r>
+              <w:t>merging cubes due to prior calculation of win loss state</w:t>
+            </w:r>
+            <w:r>
+              <w:t xml:space="preserve">  </w:t>
+            </w:r>
+          </w:p>
+        </w:tc>
+        <w:tc>
+          <w:tcPr>
+            <w:tcW w:w="1000" w:type="dxa"/>
+          </w:tcPr>
+          <w:p>
+            <w:r>
+              <w:t>pass</w:t>
+            </w:r>
+          </w:p>
         </w:tc>
       </w:tr>
     </w:tbl>
@@ -16351,7 +16953,9 @@
         </w:rPr>
       </w:pPr>
       <w:r>
-        <w:lastRenderedPageBreak/>
+        <w:t>About a page for this</w:t>
+      </w:r>
+      <w:r>
         <w:br w:type="page"/>
       </w:r>
     </w:p>
@@ -16378,6 +16982,9 @@
           <w:lang w:eastAsia="en-GB"/>
         </w:rPr>
       </w:pPr>
+      <w:r>
+        <w:t>About half a page</w:t>
+      </w:r>
       <w:r>
         <w:br w:type="page"/>
       </w:r>
@@ -17424,7 +18031,7 @@
           <w:color w:val="70AD47" w:themeColor="accent6"/>
         </w:rPr>
       </w:pPr>
-      <w:hyperlink r:id="rId83" w:history="1">
+      <w:hyperlink r:id="rId85" w:history="1">
         <w:proofErr w:type="spellStart"/>
         <w:r>
           <w:rPr>
@@ -17442,7 +18049,7 @@
         </w:rPr>
         <w:t xml:space="preserve">, J.S, </w:t>
       </w:r>
-      <w:hyperlink r:id="rId84" w:history="1">
+      <w:hyperlink r:id="rId86" w:history="1">
         <w:r>
           <w:rPr>
             <w:rStyle w:val="Hyperlink"/>
@@ -17458,7 +18065,7 @@
         </w:rPr>
         <w:t xml:space="preserve">, A.F, </w:t>
       </w:r>
-      <w:hyperlink r:id="rId85" w:history="1">
+      <w:hyperlink r:id="rId87" w:history="1">
         <w:r>
           <w:rPr>
             <w:rStyle w:val="Hyperlink"/>
@@ -17474,7 +18081,7 @@
         </w:rPr>
         <w:t xml:space="preserve">, M.C,  </w:t>
       </w:r>
-      <w:hyperlink r:id="rId86" w:history="1">
+      <w:hyperlink r:id="rId88" w:history="1">
         <w:r>
           <w:rPr>
             <w:rStyle w:val="Hyperlink"/>
@@ -17490,7 +18097,7 @@
         </w:rPr>
         <w:t xml:space="preserve">, T.S, </w:t>
       </w:r>
-      <w:hyperlink r:id="rId87" w:history="1">
+      <w:hyperlink r:id="rId89" w:history="1">
         <w:r>
           <w:rPr>
             <w:rStyle w:val="Hyperlink"/>
@@ -17506,7 +18113,7 @@
         </w:rPr>
         <w:t xml:space="preserve">, M.F, </w:t>
       </w:r>
-      <w:hyperlink r:id="rId88" w:history="1">
+      <w:hyperlink r:id="rId90" w:history="1">
         <w:r>
           <w:rPr>
             <w:rStyle w:val="Hyperlink"/>
@@ -17522,7 +18129,7 @@
         </w:rPr>
         <w:t xml:space="preserve">, R.M, </w:t>
       </w:r>
-      <w:hyperlink r:id="rId89" w:history="1">
+      <w:hyperlink r:id="rId91" w:history="1">
         <w:proofErr w:type="spellStart"/>
         <w:r>
           <w:rPr>
@@ -17540,7 +18147,7 @@
         </w:rPr>
         <w:t xml:space="preserve">, A.K , </w:t>
       </w:r>
-      <w:hyperlink r:id="rId90" w:history="1">
+      <w:hyperlink r:id="rId92" w:history="1">
         <w:r>
           <w:rPr>
             <w:rStyle w:val="Hyperlink"/>
@@ -17556,7 +18163,7 @@
         </w:rPr>
         <w:t xml:space="preserve">, A.B . (2011) Real-time human pose recognition in parts from single depth images. Anon, </w:t>
       </w:r>
-      <w:hyperlink r:id="rId91" w:history="1">
+      <w:hyperlink r:id="rId93" w:history="1">
         <w:r>
           <w:rPr>
             <w:rStyle w:val="Hyperlink"/>
@@ -17889,7 +18496,7 @@
           <w:shd w:val="clear" w:color="auto" w:fill="FFFFFF"/>
         </w:rPr>
       </w:pPr>
-      <w:hyperlink r:id="rId92" w:history="1">
+      <w:hyperlink r:id="rId94" w:history="1">
         <w:r>
           <w:rPr>
             <w:color w:val="7030A0"/>
@@ -17903,7 +18510,7 @@
         </w:rPr>
         <w:t>, </w:t>
       </w:r>
-      <w:hyperlink r:id="rId93" w:history="1">
+      <w:hyperlink r:id="rId95" w:history="1">
         <w:r>
           <w:rPr>
             <w:color w:val="7030A0"/>
@@ -17917,7 +18524,7 @@
         </w:rPr>
         <w:t>, </w:t>
       </w:r>
-      <w:hyperlink r:id="rId94" w:history="1">
+      <w:hyperlink r:id="rId96" w:history="1">
         <w:r>
           <w:rPr>
             <w:color w:val="7030A0"/>
@@ -17931,7 +18538,7 @@
         </w:rPr>
         <w:t xml:space="preserve">, </w:t>
       </w:r>
-      <w:hyperlink r:id="rId95" w:history="1">
+      <w:hyperlink r:id="rId97" w:history="1">
         <w:r>
           <w:rPr>
             <w:color w:val="7030A0"/>
@@ -17945,7 +18552,7 @@
         </w:rPr>
         <w:t xml:space="preserve"> , </w:t>
       </w:r>
-      <w:hyperlink r:id="rId96" w:history="1">
+      <w:hyperlink r:id="rId98" w:history="1">
         <w:r>
           <w:rPr>
             <w:color w:val="7030A0"/>
@@ -17959,7 +18566,7 @@
         </w:rPr>
         <w:t>, </w:t>
       </w:r>
-      <w:hyperlink r:id="rId97" w:history="1">
+      <w:hyperlink r:id="rId99" w:history="1">
         <w:r>
           <w:rPr>
             <w:color w:val="7030A0"/>
@@ -18276,7 +18883,7 @@
         </w:rPr>
         <w:t xml:space="preserve"> (2011) Pro HTML5 Programming[online]. no place: </w:t>
       </w:r>
-      <w:hyperlink r:id="rId98" w:history="1">
+      <w:hyperlink r:id="rId100" w:history="1">
         <w:proofErr w:type="spellStart"/>
         <w:r>
           <w:rPr>
@@ -18509,7 +19116,7 @@
         </w:rPr>
         <w:t xml:space="preserve">Sherman, </w:t>
       </w:r>
-      <w:hyperlink r:id="rId99" w:history="1">
+      <w:hyperlink r:id="rId101" w:history="1">
         <w:r>
           <w:rPr>
             <w:color w:val="ED7D31" w:themeColor="accent2"/>
@@ -18961,7 +19568,7 @@
           <w:color w:val="FF0000"/>
         </w:rPr>
       </w:pPr>
-      <w:hyperlink r:id="rId100" w:history="1">
+      <w:hyperlink r:id="rId102" w:history="1">
         <w:r>
           <w:rPr>
             <w:rStyle w:val="Hyperlink"/>
@@ -18977,7 +19584,7 @@
         </w:rPr>
         <w:t xml:space="preserve">, </w:t>
       </w:r>
-      <w:hyperlink r:id="rId101" w:history="1">
+      <w:hyperlink r:id="rId103" w:history="1">
         <w:proofErr w:type="spellStart"/>
         <w:r>
           <w:rPr>
@@ -18995,7 +19602,7 @@
         </w:rPr>
         <w:t xml:space="preserve">, </w:t>
       </w:r>
-      <w:hyperlink r:id="rId102" w:history="1">
+      <w:hyperlink r:id="rId104" w:history="1">
         <w:r>
           <w:rPr>
             <w:rStyle w:val="Hyperlink"/>
@@ -19011,7 +19618,7 @@
         </w:rPr>
         <w:t xml:space="preserve">, </w:t>
       </w:r>
-      <w:hyperlink r:id="rId103" w:history="1">
+      <w:hyperlink r:id="rId105" w:history="1">
         <w:r>
           <w:rPr>
             <w:rStyle w:val="Hyperlink"/>

</xml_diff>